<commit_message>
Added server and game engine to repository
</commit_message>
<xml_diff>
--- a/Requirements.docx
+++ b/Requirements.docx
@@ -67,6 +67,20 @@
         <w:pStyle w:val="Heading1"/>
       </w:pPr>
       <w:r>
+        <w:t>Motivation</w:t>
+      </w:r>
+    </w:p>
+    <w:p>
+      <w:r>
+        <w:tab/>
+        <w:t xml:space="preserve">Server allows multiple games to interconnect and allow </w:t>
+      </w:r>
+    </w:p>
+    <w:p>
+      <w:pPr>
+        <w:pStyle w:val="Heading1"/>
+      </w:pPr>
+      <w:r>
         <w:t>Game Engine</w:t>
       </w:r>
     </w:p>
@@ -79,10 +93,7 @@
         </w:numPr>
       </w:pPr>
       <w:r>
-        <w:t>S</w:t>
-      </w:r>
-      <w:r>
-        <w:t xml:space="preserve">tores </w:t>
+        <w:t xml:space="preserve">Stores </w:t>
       </w:r>
       <w:r>
         <w:t xml:space="preserve">game </w:t>
@@ -100,10 +111,7 @@
         </w:numPr>
       </w:pPr>
       <w:r>
-        <w:t>P</w:t>
-      </w:r>
-      <w:r>
-        <w:t>rovides game logic</w:t>
+        <w:t>Provides game logic</w:t>
       </w:r>
     </w:p>
     <w:p>
@@ -145,10 +153,7 @@
         <w:t>Uses HTTP or TCP sockets</w:t>
       </w:r>
       <w:r>
-        <w:t xml:space="preserve"> and </w:t>
-      </w:r>
-      <w:r>
-        <w:t>JSON</w:t>
+        <w:t xml:space="preserve"> and JSON</w:t>
       </w:r>
       <w:r>
         <w:t xml:space="preserve"> for communication</w:t>
@@ -224,6 +229,18 @@
     </w:p>
     <w:p>
       <w:pPr>
+        <w:pStyle w:val="ListParagraph"/>
+        <w:numPr>
+          <w:ilvl w:val="0"/>
+          <w:numId w:val="2"/>
+        </w:numPr>
+      </w:pPr>
+      <w:r>
+        <w:t>Python</w:t>
+      </w:r>
+    </w:p>
+    <w:p>
+      <w:pPr>
         <w:pStyle w:val="Heading1"/>
       </w:pPr>
       <w:r>
@@ -272,16 +289,52 @@
         </w:numPr>
       </w:pPr>
       <w:r>
-        <w:t>Uses HTTP or TCP sockets for</w:t>
-      </w:r>
-      <w:r>
-        <w:t xml:space="preserve"> JSON</w:t>
-      </w:r>
-      <w:r>
-        <w:t xml:space="preserve"> </w:t>
-      </w:r>
-      <w:r>
-        <w:t>communication</w:t>
+        <w:t>Uses HTTP or TCP sockets for JSON communication</w:t>
+      </w:r>
+    </w:p>
+    <w:p>
+      <w:pPr>
+        <w:pStyle w:val="Heading1"/>
+      </w:pPr>
+      <w:r>
+        <w:lastRenderedPageBreak/>
+        <w:t>Client Platforms</w:t>
+      </w:r>
+    </w:p>
+    <w:p>
+      <w:pPr>
+        <w:pStyle w:val="ListParagraph"/>
+        <w:numPr>
+          <w:ilvl w:val="0"/>
+          <w:numId w:val="3"/>
+        </w:numPr>
+      </w:pPr>
+      <w:r>
+        <w:t>Windows Modern</w:t>
+      </w:r>
+    </w:p>
+    <w:p>
+      <w:pPr>
+        <w:pStyle w:val="ListParagraph"/>
+        <w:numPr>
+          <w:ilvl w:val="0"/>
+          <w:numId w:val="3"/>
+        </w:numPr>
+      </w:pPr>
+      <w:r>
+        <w:t>Android</w:t>
+      </w:r>
+    </w:p>
+    <w:p>
+      <w:pPr>
+        <w:pStyle w:val="ListParagraph"/>
+        <w:numPr>
+          <w:ilvl w:val="0"/>
+          <w:numId w:val="3"/>
+        </w:numPr>
+      </w:pPr>
+      <w:r>
+        <w:t>Web</w:t>
       </w:r>
     </w:p>
     <w:p>
@@ -375,7 +428,238 @@
         <w:pStyle w:val="Heading1"/>
       </w:pPr>
       <w:r>
-        <w:lastRenderedPageBreak/>
+        <w:t>Games</w:t>
+      </w:r>
+    </w:p>
+    <w:p>
+      <w:pPr>
+        <w:pStyle w:val="Heading2"/>
+      </w:pPr>
+      <w:r>
+        <w:t>Risk</w:t>
+      </w:r>
+    </w:p>
+    <w:p>
+      <w:pPr>
+        <w:pStyle w:val="ListParagraph"/>
+        <w:numPr>
+          <w:ilvl w:val="0"/>
+          <w:numId w:val="6"/>
+        </w:numPr>
+      </w:pPr>
+      <w:r>
+        <w:t>Up to six players</w:t>
+      </w:r>
+    </w:p>
+    <w:p>
+      <w:pPr>
+        <w:pStyle w:val="ListParagraph"/>
+        <w:numPr>
+          <w:ilvl w:val="0"/>
+          <w:numId w:val="6"/>
+        </w:numPr>
+      </w:pPr>
+      <w:r>
+        <w:t>Turn-based</w:t>
+      </w:r>
+    </w:p>
+    <w:p>
+      <w:pPr>
+        <w:pStyle w:val="ListParagraph"/>
+        <w:numPr>
+          <w:ilvl w:val="0"/>
+          <w:numId w:val="6"/>
+        </w:numPr>
+      </w:pPr>
+      <w:r>
+        <w:t>Store Map</w:t>
+      </w:r>
+    </w:p>
+    <w:p>
+      <w:pPr>
+        <w:pStyle w:val="ListParagraph"/>
+        <w:numPr>
+          <w:ilvl w:val="0"/>
+          <w:numId w:val="6"/>
+        </w:numPr>
+      </w:pPr>
+      <w:r>
+        <w:t>Track units</w:t>
+      </w:r>
+    </w:p>
+    <w:p>
+      <w:pPr>
+        <w:pStyle w:val="ListParagraph"/>
+        <w:numPr>
+          <w:ilvl w:val="0"/>
+          <w:numId w:val="6"/>
+        </w:numPr>
+      </w:pPr>
+      <w:r>
+        <w:t>Track bonuses</w:t>
+      </w:r>
+    </w:p>
+    <w:p>
+      <w:pPr>
+        <w:pStyle w:val="Heading2"/>
+      </w:pPr>
+      <w:r>
+        <w:t>StarCraft</w:t>
+      </w:r>
+    </w:p>
+    <w:p>
+      <w:pPr>
+        <w:pStyle w:val="ListParagraph"/>
+        <w:numPr>
+          <w:ilvl w:val="0"/>
+          <w:numId w:val="7"/>
+        </w:numPr>
+      </w:pPr>
+      <w:r>
+        <w:t>Up to eight players</w:t>
+      </w:r>
+    </w:p>
+    <w:p>
+      <w:pPr>
+        <w:pStyle w:val="ListParagraph"/>
+        <w:numPr>
+          <w:ilvl w:val="0"/>
+          <w:numId w:val="7"/>
+        </w:numPr>
+      </w:pPr>
+      <w:r>
+        <w:t>Store map, exploration, and visibility</w:t>
+      </w:r>
+    </w:p>
+    <w:p>
+      <w:pPr>
+        <w:pStyle w:val="ListParagraph"/>
+        <w:numPr>
+          <w:ilvl w:val="0"/>
+          <w:numId w:val="7"/>
+        </w:numPr>
+      </w:pPr>
+      <w:r>
+        <w:t>Real-time</w:t>
+      </w:r>
+    </w:p>
+    <w:p>
+      <w:pPr>
+        <w:pStyle w:val="ListParagraph"/>
+        <w:numPr>
+          <w:ilvl w:val="0"/>
+          <w:numId w:val="7"/>
+        </w:numPr>
+      </w:pPr>
+      <w:r>
+        <w:t>Track units</w:t>
+      </w:r>
+    </w:p>
+    <w:p>
+      <w:pPr>
+        <w:pStyle w:val="ListParagraph"/>
+        <w:numPr>
+          <w:ilvl w:val="0"/>
+          <w:numId w:val="7"/>
+        </w:numPr>
+      </w:pPr>
+      <w:r>
+        <w:t>Track score</w:t>
+      </w:r>
+    </w:p>
+    <w:p>
+      <w:pPr>
+        <w:pStyle w:val="Heading2"/>
+      </w:pPr>
+      <w:proofErr w:type="spellStart"/>
+      <w:r>
+        <w:t>SpaceTrader</w:t>
+      </w:r>
+      <w:proofErr w:type="spellEnd"/>
+    </w:p>
+    <w:p>
+      <w:pPr>
+        <w:pStyle w:val="ListParagraph"/>
+        <w:numPr>
+          <w:ilvl w:val="0"/>
+          <w:numId w:val="8"/>
+        </w:numPr>
+      </w:pPr>
+      <w:r>
+        <w:t>Multiplayer</w:t>
+      </w:r>
+    </w:p>
+    <w:p>
+      <w:pPr>
+        <w:pStyle w:val="ListParagraph"/>
+        <w:numPr>
+          <w:ilvl w:val="0"/>
+          <w:numId w:val="8"/>
+        </w:numPr>
+      </w:pPr>
+      <w:r>
+        <w:t>Store</w:t>
+      </w:r>
+      <w:r>
+        <w:t xml:space="preserve"> map</w:t>
+      </w:r>
+      <w:r>
+        <w:t xml:space="preserve"> graph</w:t>
+      </w:r>
+    </w:p>
+    <w:p>
+      <w:pPr>
+        <w:pStyle w:val="ListParagraph"/>
+        <w:numPr>
+          <w:ilvl w:val="0"/>
+          <w:numId w:val="8"/>
+        </w:numPr>
+      </w:pPr>
+      <w:r>
+        <w:t>Turn-based / Real-time</w:t>
+      </w:r>
+    </w:p>
+    <w:p>
+      <w:pPr>
+        <w:pStyle w:val="ListParagraph"/>
+        <w:numPr>
+          <w:ilvl w:val="0"/>
+          <w:numId w:val="8"/>
+        </w:numPr>
+      </w:pPr>
+      <w:r>
+        <w:t>Player trading</w:t>
+      </w:r>
+    </w:p>
+    <w:p>
+      <w:pPr>
+        <w:pStyle w:val="ListParagraph"/>
+        <w:numPr>
+          <w:ilvl w:val="0"/>
+          <w:numId w:val="8"/>
+        </w:numPr>
+      </w:pPr>
+      <w:r>
+        <w:t>Track player</w:t>
+      </w:r>
+    </w:p>
+    <w:p>
+      <w:pPr>
+        <w:pStyle w:val="ListParagraph"/>
+        <w:numPr>
+          <w:ilvl w:val="0"/>
+          <w:numId w:val="8"/>
+        </w:numPr>
+      </w:pPr>
+      <w:r>
+        <w:t>Track upgrades</w:t>
+      </w:r>
+    </w:p>
+    <w:p>
+      <w:pPr>
+        <w:pStyle w:val="Heading1"/>
+      </w:pPr>
+      <w:r>
         <w:t>Communication Process</w:t>
       </w:r>
     </w:p>
@@ -450,15 +734,1772 @@
       <w:r>
         <w:t>Connection is terminated and client idles until repeating the process</w:t>
       </w:r>
+    </w:p>
+    <w:p>
+      <w:r>
+        <w:lastRenderedPageBreak/>
+        <w:br w:type="page"/>
+      </w:r>
+    </w:p>
+    <w:p>
+      <w:pPr>
+        <w:pStyle w:val="ListParagraph"/>
+      </w:pPr>
+    </w:p>
+    <w:tbl>
+      <w:tblPr>
+        <w:tblStyle w:val="TableGrid"/>
+        <w:tblW w:w="0" w:type="auto"/>
+        <w:tblInd w:w="360" w:type="dxa"/>
+        <w:tblLook w:val="04A0" w:firstRow="1" w:lastRow="0" w:firstColumn="1" w:lastColumn="0" w:noHBand="0" w:noVBand="1"/>
+      </w:tblPr>
+      <w:tblGrid>
+        <w:gridCol w:w="3325"/>
+        <w:gridCol w:w="2700"/>
+        <w:gridCol w:w="2842"/>
+      </w:tblGrid>
+      <w:tr>
+        <w:tc>
+          <w:tcPr>
+            <w:tcW w:w="3325" w:type="dxa"/>
+          </w:tcPr>
+          <w:p>
+            <w:pPr>
+              <w:jc w:val="center"/>
+              <w:rPr>
+                <w:b/>
+              </w:rPr>
+            </w:pPr>
+            <w:r>
+              <w:rPr>
+                <w:b/>
+              </w:rPr>
+              <w:t>Client</w:t>
+            </w:r>
+          </w:p>
+        </w:tc>
+        <w:tc>
+          <w:tcPr>
+            <w:tcW w:w="2700" w:type="dxa"/>
+          </w:tcPr>
+          <w:p>
+            <w:pPr>
+              <w:jc w:val="center"/>
+              <w:rPr>
+                <w:b/>
+              </w:rPr>
+            </w:pPr>
+            <w:r>
+              <w:rPr>
+                <w:b/>
+              </w:rPr>
+              <w:t>Direction</w:t>
+            </w:r>
+          </w:p>
+        </w:tc>
+        <w:tc>
+          <w:tcPr>
+            <w:tcW w:w="2842" w:type="dxa"/>
+          </w:tcPr>
+          <w:p>
+            <w:pPr>
+              <w:jc w:val="center"/>
+              <w:rPr>
+                <w:b/>
+              </w:rPr>
+            </w:pPr>
+            <w:r>
+              <w:rPr>
+                <w:b/>
+              </w:rPr>
+              <w:t>Server</w:t>
+            </w:r>
+          </w:p>
+        </w:tc>
+      </w:tr>
+      <w:tr>
+        <w:tc>
+          <w:tcPr>
+            <w:tcW w:w="3325" w:type="dxa"/>
+          </w:tcPr>
+          <w:p>
+            <w:r>
+              <w:t>Connect</w:t>
+            </w:r>
+          </w:p>
+        </w:tc>
+        <w:tc>
+          <w:tcPr>
+            <w:tcW w:w="2700" w:type="dxa"/>
+          </w:tcPr>
+          <w:p>
+            <w:pPr>
+              <w:jc w:val="center"/>
+            </w:pPr>
+            <w:r>
+              <w:t xml:space="preserve">Connect </w:t>
+            </w:r>
+            <w:r>
+              <w:sym w:font="Wingdings" w:char="F0E8"/>
+            </w:r>
+          </w:p>
+        </w:tc>
+        <w:tc>
+          <w:tcPr>
+            <w:tcW w:w="2842" w:type="dxa"/>
+          </w:tcPr>
+          <w:p>
+            <w:r>
+              <w:t>Accept Connection</w:t>
+            </w:r>
+          </w:p>
+        </w:tc>
+      </w:tr>
+      <w:tr>
+        <w:tc>
+          <w:tcPr>
+            <w:tcW w:w="3325" w:type="dxa"/>
+          </w:tcPr>
+          <w:p>
+            <w:r>
+              <w:t>Request Session with Server</w:t>
+            </w:r>
+          </w:p>
+        </w:tc>
+        <w:tc>
+          <w:tcPr>
+            <w:tcW w:w="2700" w:type="dxa"/>
+          </w:tcPr>
+          <w:p>
+            <w:pPr>
+              <w:jc w:val="center"/>
+            </w:pPr>
+            <w:r>
+              <w:t xml:space="preserve">Request Session </w:t>
+            </w:r>
+            <w:r>
+              <w:sym w:font="Wingdings" w:char="F0E8"/>
+            </w:r>
+          </w:p>
+        </w:tc>
+        <w:tc>
+          <w:tcPr>
+            <w:tcW w:w="2842" w:type="dxa"/>
+            <w:vMerge w:val="restart"/>
+          </w:tcPr>
+          <w:p>
+            <w:r>
+              <w:t>Authenticate client</w:t>
+            </w:r>
+          </w:p>
+          <w:p>
+            <w:r>
+              <w:t>Accept/Reject Response</w:t>
+            </w:r>
+          </w:p>
+        </w:tc>
+      </w:tr>
+      <w:tr>
+        <w:tc>
+          <w:tcPr>
+            <w:tcW w:w="3325" w:type="dxa"/>
+            <w:vMerge w:val="restart"/>
+          </w:tcPr>
+          <w:p>
+            <w:r>
+              <w:t>If(reject) then end communication</w:t>
+            </w:r>
+          </w:p>
+          <w:p>
+            <w:r>
+              <w:t>If(accept) then send game request</w:t>
+            </w:r>
+          </w:p>
+        </w:tc>
+        <w:tc>
+          <w:tcPr>
+            <w:tcW w:w="2700" w:type="dxa"/>
+          </w:tcPr>
+          <w:p>
+            <w:r>
+              <w:sym w:font="Wingdings" w:char="F0E7"/>
+            </w:r>
+            <w:r>
+              <w:t xml:space="preserve"> </w:t>
+            </w:r>
+            <w:r>
+              <w:t>Success OR Fail</w:t>
+            </w:r>
+          </w:p>
+        </w:tc>
+        <w:tc>
+          <w:tcPr>
+            <w:tcW w:w="2842" w:type="dxa"/>
+            <w:vMerge/>
+          </w:tcPr>
+          <w:p/>
+        </w:tc>
+      </w:tr>
+      <w:tr>
+        <w:tc>
+          <w:tcPr>
+            <w:tcW w:w="3325" w:type="dxa"/>
+            <w:vMerge/>
+          </w:tcPr>
+          <w:p/>
+        </w:tc>
+        <w:tc>
+          <w:tcPr>
+            <w:tcW w:w="2700" w:type="dxa"/>
+          </w:tcPr>
+          <w:p>
+            <w:r>
+              <w:t xml:space="preserve">Game List Request </w:t>
+            </w:r>
+            <w:r>
+              <w:sym w:font="Wingdings" w:char="F0E8"/>
+            </w:r>
+          </w:p>
+        </w:tc>
+        <w:tc>
+          <w:tcPr>
+            <w:tcW w:w="2842" w:type="dxa"/>
+            <w:vMerge w:val="restart"/>
+          </w:tcPr>
+          <w:p>
+            <w:r>
+              <w:t>Send all names of games that support the client</w:t>
+            </w:r>
+          </w:p>
+        </w:tc>
+      </w:tr>
+      <w:tr>
+        <w:tc>
+          <w:tcPr>
+            <w:tcW w:w="3325" w:type="dxa"/>
+            <w:vMerge/>
+          </w:tcPr>
+          <w:p/>
+        </w:tc>
+        <w:tc>
+          <w:tcPr>
+            <w:tcW w:w="2700" w:type="dxa"/>
+          </w:tcPr>
+          <w:p>
+            <w:r>
+              <w:sym w:font="Wingdings" w:char="F0E7"/>
+            </w:r>
+            <w:r>
+              <w:t xml:space="preserve"> </w:t>
+            </w:r>
+            <w:r>
+              <w:t>Game list response</w:t>
+            </w:r>
+          </w:p>
+        </w:tc>
+        <w:tc>
+          <w:tcPr>
+            <w:tcW w:w="2842" w:type="dxa"/>
+            <w:vMerge/>
+          </w:tcPr>
+          <w:p/>
+        </w:tc>
+      </w:tr>
+      <w:tr>
+        <w:tc>
+          <w:tcPr>
+            <w:tcW w:w="3325" w:type="dxa"/>
+            <w:vMerge/>
+          </w:tcPr>
+          <w:p/>
+        </w:tc>
+        <w:tc>
+          <w:tcPr>
+            <w:tcW w:w="2700" w:type="dxa"/>
+          </w:tcPr>
+          <w:p>
+            <w:r>
+              <w:t>Game</w:t>
+            </w:r>
+            <w:r>
+              <w:t xml:space="preserve"> Request</w:t>
+            </w:r>
+            <w:r>
+              <w:t xml:space="preserve"> </w:t>
+            </w:r>
+            <w:r>
+              <w:sym w:font="Wingdings" w:char="F0E8"/>
+            </w:r>
+          </w:p>
+        </w:tc>
+        <w:tc>
+          <w:tcPr>
+            <w:tcW w:w="2842" w:type="dxa"/>
+            <w:vMerge w:val="restart"/>
+          </w:tcPr>
+          <w:p>
+            <w:r>
+              <w:t xml:space="preserve">If(game = registered) and if(game supports client) </w:t>
+            </w:r>
+          </w:p>
+          <w:p>
+            <w:r>
+              <w:t>Send game info</w:t>
+            </w:r>
+          </w:p>
+        </w:tc>
+      </w:tr>
+      <w:tr>
+        <w:tc>
+          <w:tcPr>
+            <w:tcW w:w="3325" w:type="dxa"/>
+          </w:tcPr>
+          <w:p/>
+        </w:tc>
+        <w:tc>
+          <w:tcPr>
+            <w:tcW w:w="2700" w:type="dxa"/>
+          </w:tcPr>
+          <w:p/>
+        </w:tc>
+        <w:tc>
+          <w:tcPr>
+            <w:tcW w:w="2842" w:type="dxa"/>
+            <w:vMerge/>
+          </w:tcPr>
+          <w:p/>
+        </w:tc>
+      </w:tr>
+      <w:tr>
+        <w:tc>
+          <w:tcPr>
+            <w:tcW w:w="3325" w:type="dxa"/>
+            <w:vMerge w:val="restart"/>
+          </w:tcPr>
+          <w:p>
+            <w:r>
+              <w:t>Store game info</w:t>
+            </w:r>
+          </w:p>
+          <w:p>
+            <w:r>
+              <w:t>Terminate Session</w:t>
+            </w:r>
+          </w:p>
+          <w:p>
+            <w:r>
+              <w:t>Disconnect</w:t>
+            </w:r>
+          </w:p>
+          <w:p>
+            <w:r>
+              <w:t>Disconnect</w:t>
+            </w:r>
+          </w:p>
+          <w:p>
+            <w:r>
+              <w:t>Play Game</w:t>
+            </w:r>
+          </w:p>
+        </w:tc>
+        <w:tc>
+          <w:tcPr>
+            <w:tcW w:w="2700" w:type="dxa"/>
+          </w:tcPr>
+          <w:p>
+            <w:r>
+              <w:sym w:font="Wingdings" w:char="F0E7"/>
+            </w:r>
+            <w:r>
+              <w:t xml:space="preserve"> Game Info</w:t>
+            </w:r>
+          </w:p>
+        </w:tc>
+        <w:tc>
+          <w:tcPr>
+            <w:tcW w:w="2842" w:type="dxa"/>
+            <w:vMerge/>
+          </w:tcPr>
+          <w:p/>
+        </w:tc>
+      </w:tr>
+      <w:tr>
+        <w:tc>
+          <w:tcPr>
+            <w:tcW w:w="3325" w:type="dxa"/>
+            <w:vMerge/>
+          </w:tcPr>
+          <w:p/>
+        </w:tc>
+        <w:tc>
+          <w:tcPr>
+            <w:tcW w:w="2700" w:type="dxa"/>
+          </w:tcPr>
+          <w:p>
+            <w:r>
+              <w:t xml:space="preserve">Terminate Session </w:t>
+            </w:r>
+            <w:r>
+              <w:sym w:font="Wingdings" w:char="F0E8"/>
+            </w:r>
+          </w:p>
+        </w:tc>
+        <w:tc>
+          <w:tcPr>
+            <w:tcW w:w="2842" w:type="dxa"/>
+            <w:vMerge w:val="restart"/>
+          </w:tcPr>
+          <w:p>
+            <w:r>
+              <w:t>End session</w:t>
+            </w:r>
+          </w:p>
+          <w:p>
+            <w:r>
+              <w:t>Disconnect</w:t>
+            </w:r>
+          </w:p>
+          <w:p>
+            <w:r>
+              <w:t>Disconnect</w:t>
+            </w:r>
+          </w:p>
+          <w:p>
+            <w:r>
+              <w:t>Listen</w:t>
+            </w:r>
+          </w:p>
+        </w:tc>
+      </w:tr>
+      <w:tr>
+        <w:tc>
+          <w:tcPr>
+            <w:tcW w:w="3325" w:type="dxa"/>
+            <w:vMerge/>
+          </w:tcPr>
+          <w:p/>
+        </w:tc>
+        <w:tc>
+          <w:tcPr>
+            <w:tcW w:w="2700" w:type="dxa"/>
+          </w:tcPr>
+          <w:p>
+            <w:r>
+              <w:t xml:space="preserve">Disconnect </w:t>
+            </w:r>
+            <w:r>
+              <w:sym w:font="Wingdings" w:char="F0E8"/>
+            </w:r>
+          </w:p>
+        </w:tc>
+        <w:tc>
+          <w:tcPr>
+            <w:tcW w:w="2842" w:type="dxa"/>
+            <w:vMerge/>
+          </w:tcPr>
+          <w:p/>
+        </w:tc>
+      </w:tr>
+      <w:tr>
+        <w:tc>
+          <w:tcPr>
+            <w:tcW w:w="3325" w:type="dxa"/>
+            <w:vMerge/>
+          </w:tcPr>
+          <w:p/>
+        </w:tc>
+        <w:tc>
+          <w:tcPr>
+            <w:tcW w:w="2700" w:type="dxa"/>
+          </w:tcPr>
+          <w:p>
+            <w:r>
+              <w:sym w:font="Wingdings" w:char="F0E7"/>
+            </w:r>
+            <w:r>
+              <w:t xml:space="preserve"> Disconnect</w:t>
+            </w:r>
+          </w:p>
+        </w:tc>
+        <w:tc>
+          <w:tcPr>
+            <w:tcW w:w="2842" w:type="dxa"/>
+            <w:vMerge/>
+          </w:tcPr>
+          <w:p/>
+        </w:tc>
+      </w:tr>
+      <w:tr>
+        <w:tc>
+          <w:tcPr>
+            <w:tcW w:w="3325" w:type="dxa"/>
+            <w:vMerge/>
+          </w:tcPr>
+          <w:p/>
+        </w:tc>
+        <w:tc>
+          <w:tcPr>
+            <w:tcW w:w="2700" w:type="dxa"/>
+          </w:tcPr>
+          <w:p/>
+        </w:tc>
+        <w:tc>
+          <w:tcPr>
+            <w:tcW w:w="2842" w:type="dxa"/>
+            <w:vMerge/>
+          </w:tcPr>
+          <w:p/>
+        </w:tc>
+      </w:tr>
+      <w:tr>
+        <w:tc>
+          <w:tcPr>
+            <w:tcW w:w="3325" w:type="dxa"/>
+          </w:tcPr>
+          <w:p>
+            <w:r>
+              <w:t>Message</w:t>
+            </w:r>
+          </w:p>
+        </w:tc>
+        <w:tc>
+          <w:tcPr>
+            <w:tcW w:w="2700" w:type="dxa"/>
+          </w:tcPr>
+          <w:p>
+            <w:r>
+              <w:t>Message</w:t>
+            </w:r>
+            <w:r>
+              <w:t xml:space="preserve"> </w:t>
+            </w:r>
+            <w:r>
+              <w:sym w:font="Wingdings" w:char="F0E8"/>
+            </w:r>
+          </w:p>
+        </w:tc>
+        <w:tc>
+          <w:tcPr>
+            <w:tcW w:w="2842" w:type="dxa"/>
+            <w:vMerge w:val="restart"/>
+          </w:tcPr>
+          <w:p>
+            <w:r>
+              <w:t>If(bad message or server error) return error</w:t>
+            </w:r>
+          </w:p>
+        </w:tc>
+      </w:tr>
+      <w:tr>
+        <w:tc>
+          <w:tcPr>
+            <w:tcW w:w="3325" w:type="dxa"/>
+          </w:tcPr>
+          <w:p/>
+        </w:tc>
+        <w:tc>
+          <w:tcPr>
+            <w:tcW w:w="2700" w:type="dxa"/>
+          </w:tcPr>
+          <w:p>
+            <w:r>
+              <w:sym w:font="Wingdings" w:char="F0E7"/>
+            </w:r>
+            <w:r>
+              <w:t xml:space="preserve"> </w:t>
+            </w:r>
+            <w:r>
+              <w:t>Error</w:t>
+            </w:r>
+          </w:p>
+        </w:tc>
+        <w:tc>
+          <w:tcPr>
+            <w:tcW w:w="2842" w:type="dxa"/>
+            <w:vMerge/>
+          </w:tcPr>
+          <w:p/>
+        </w:tc>
+      </w:tr>
+    </w:tbl>
+    <w:p>
+      <w:pPr>
+        <w:ind w:left="360"/>
+      </w:pPr>
+    </w:p>
+    <w:tbl>
+      <w:tblPr>
+        <w:tblStyle w:val="TableGrid"/>
+        <w:tblW w:w="0" w:type="auto"/>
+        <w:tblInd w:w="360" w:type="dxa"/>
+        <w:tblLook w:val="04A0" w:firstRow="1" w:lastRow="0" w:firstColumn="1" w:lastColumn="0" w:noHBand="0" w:noVBand="1"/>
+      </w:tblPr>
+      <w:tblGrid>
+        <w:gridCol w:w="3325"/>
+        <w:gridCol w:w="2610"/>
+        <w:gridCol w:w="2932"/>
+      </w:tblGrid>
+      <w:tr>
+        <w:tc>
+          <w:tcPr>
+            <w:tcW w:w="3325" w:type="dxa"/>
+          </w:tcPr>
+          <w:p>
+            <w:pPr>
+              <w:jc w:val="center"/>
+              <w:rPr>
+                <w:b/>
+              </w:rPr>
+            </w:pPr>
+            <w:r>
+              <w:rPr>
+                <w:b/>
+              </w:rPr>
+              <w:t>Client</w:t>
+            </w:r>
+          </w:p>
+        </w:tc>
+        <w:tc>
+          <w:tcPr>
+            <w:tcW w:w="2610" w:type="dxa"/>
+          </w:tcPr>
+          <w:p>
+            <w:pPr>
+              <w:jc w:val="center"/>
+              <w:rPr>
+                <w:b/>
+              </w:rPr>
+            </w:pPr>
+            <w:r>
+              <w:rPr>
+                <w:b/>
+              </w:rPr>
+              <w:t>Direction</w:t>
+            </w:r>
+          </w:p>
+        </w:tc>
+        <w:tc>
+          <w:tcPr>
+            <w:tcW w:w="2932" w:type="dxa"/>
+          </w:tcPr>
+          <w:p>
+            <w:pPr>
+              <w:jc w:val="center"/>
+              <w:rPr>
+                <w:b/>
+              </w:rPr>
+            </w:pPr>
+            <w:r>
+              <w:rPr>
+                <w:b/>
+              </w:rPr>
+              <w:t>Game Engine</w:t>
+            </w:r>
+          </w:p>
+        </w:tc>
+      </w:tr>
+      <w:tr>
+        <w:tc>
+          <w:tcPr>
+            <w:tcW w:w="3325" w:type="dxa"/>
+          </w:tcPr>
+          <w:p>
+            <w:r>
+              <w:t>Connect</w:t>
+            </w:r>
+          </w:p>
+        </w:tc>
+        <w:tc>
+          <w:tcPr>
+            <w:tcW w:w="2610" w:type="dxa"/>
+          </w:tcPr>
+          <w:p>
+            <w:pPr>
+              <w:jc w:val="center"/>
+            </w:pPr>
+            <w:r>
+              <w:t xml:space="preserve">Connect </w:t>
+            </w:r>
+            <w:r>
+              <w:sym w:font="Wingdings" w:char="F0E8"/>
+            </w:r>
+          </w:p>
+        </w:tc>
+        <w:tc>
+          <w:tcPr>
+            <w:tcW w:w="2932" w:type="dxa"/>
+          </w:tcPr>
+          <w:p>
+            <w:r>
+              <w:t>Accept Connection</w:t>
+            </w:r>
+          </w:p>
+        </w:tc>
+      </w:tr>
+      <w:tr>
+        <w:tc>
+          <w:tcPr>
+            <w:tcW w:w="3325" w:type="dxa"/>
+          </w:tcPr>
+          <w:p>
+            <w:r>
+              <w:t>Request Session with Server</w:t>
+            </w:r>
+          </w:p>
+        </w:tc>
+        <w:tc>
+          <w:tcPr>
+            <w:tcW w:w="2610" w:type="dxa"/>
+          </w:tcPr>
+          <w:p>
+            <w:pPr>
+              <w:jc w:val="center"/>
+            </w:pPr>
+            <w:r>
+              <w:t xml:space="preserve">Request </w:t>
+            </w:r>
+            <w:r>
+              <w:t>Game</w:t>
+            </w:r>
+            <w:r>
+              <w:t xml:space="preserve"> Session</w:t>
+            </w:r>
+            <w:r>
+              <w:t xml:space="preserve"> </w:t>
+            </w:r>
+            <w:r>
+              <w:sym w:font="Wingdings" w:char="F0E8"/>
+            </w:r>
+          </w:p>
+        </w:tc>
+        <w:tc>
+          <w:tcPr>
+            <w:tcW w:w="2932" w:type="dxa"/>
+            <w:vMerge w:val="restart"/>
+          </w:tcPr>
+          <w:p>
+            <w:r>
+              <w:t>Authenticate client</w:t>
+            </w:r>
+          </w:p>
+          <w:p>
+            <w:r>
+              <w:t>Accept/Reject Response</w:t>
+            </w:r>
+          </w:p>
+        </w:tc>
+      </w:tr>
+      <w:tr>
+        <w:tc>
+          <w:tcPr>
+            <w:tcW w:w="3325" w:type="dxa"/>
+            <w:vMerge w:val="restart"/>
+          </w:tcPr>
+          <w:p>
+            <w:r>
+              <w:t>If(reject) then end communication</w:t>
+            </w:r>
+          </w:p>
+          <w:p>
+            <w:r>
+              <w:t xml:space="preserve">If(accept) then send </w:t>
+            </w:r>
+            <w:r>
+              <w:t>begin game</w:t>
+            </w:r>
+          </w:p>
+        </w:tc>
+        <w:tc>
+          <w:tcPr>
+            <w:tcW w:w="2610" w:type="dxa"/>
+          </w:tcPr>
+          <w:p>
+            <w:pPr>
+              <w:jc w:val="center"/>
+            </w:pPr>
+            <w:r>
+              <w:sym w:font="Wingdings" w:char="F0E7"/>
+            </w:r>
+            <w:r>
+              <w:t xml:space="preserve"> </w:t>
+            </w:r>
+            <w:r>
+              <w:t>Game</w:t>
+            </w:r>
+            <w:r>
+              <w:t xml:space="preserve"> </w:t>
+            </w:r>
+            <w:r>
+              <w:t>Session Response</w:t>
+            </w:r>
+            <w:r>
+              <w:t xml:space="preserve"> </w:t>
+            </w:r>
+            <w:r>
+              <w:t>OR Fail</w:t>
+            </w:r>
+          </w:p>
+        </w:tc>
+        <w:tc>
+          <w:tcPr>
+            <w:tcW w:w="2932" w:type="dxa"/>
+            <w:vMerge/>
+          </w:tcPr>
+          <w:p/>
+        </w:tc>
+      </w:tr>
+      <w:tr>
+        <w:tc>
+          <w:tcPr>
+            <w:tcW w:w="3325" w:type="dxa"/>
+            <w:vMerge/>
+          </w:tcPr>
+          <w:p/>
+        </w:tc>
+        <w:tc>
+          <w:tcPr>
+            <w:tcW w:w="2610" w:type="dxa"/>
+          </w:tcPr>
+          <w:p>
+            <w:pPr>
+              <w:jc w:val="center"/>
+            </w:pPr>
+            <w:r>
+              <w:t>. . .</w:t>
+            </w:r>
+          </w:p>
+        </w:tc>
+        <w:tc>
+          <w:tcPr>
+            <w:tcW w:w="2932" w:type="dxa"/>
+            <w:vMerge w:val="restart"/>
+          </w:tcPr>
+          <w:p>
+            <w:r>
+              <w:t>Perform command</w:t>
+            </w:r>
+            <w:r>
+              <w:br/>
+              <w:t>Send game update</w:t>
+            </w:r>
+          </w:p>
+        </w:tc>
+      </w:tr>
+      <w:tr>
+        <w:tc>
+          <w:tcPr>
+            <w:tcW w:w="3325" w:type="dxa"/>
+          </w:tcPr>
+          <w:p/>
+        </w:tc>
+        <w:tc>
+          <w:tcPr>
+            <w:tcW w:w="2610" w:type="dxa"/>
+          </w:tcPr>
+          <w:p>
+            <w:pPr>
+              <w:jc w:val="center"/>
+            </w:pPr>
+            <w:r>
+              <w:t xml:space="preserve">Game Command </w:t>
+            </w:r>
+            <w:r>
+              <w:sym w:font="Wingdings" w:char="F0E8"/>
+            </w:r>
+          </w:p>
+        </w:tc>
+        <w:tc>
+          <w:tcPr>
+            <w:tcW w:w="2932" w:type="dxa"/>
+            <w:vMerge/>
+          </w:tcPr>
+          <w:p/>
+        </w:tc>
+      </w:tr>
+      <w:tr>
+        <w:tc>
+          <w:tcPr>
+            <w:tcW w:w="3325" w:type="dxa"/>
+          </w:tcPr>
+          <w:p>
+            <w:r>
+              <w:t>Update game</w:t>
+            </w:r>
+          </w:p>
+          <w:p>
+            <w:r>
+              <w:t>Issue game command</w:t>
+            </w:r>
+          </w:p>
+        </w:tc>
+        <w:tc>
+          <w:tcPr>
+            <w:tcW w:w="2610" w:type="dxa"/>
+          </w:tcPr>
+          <w:p>
+            <w:pPr>
+              <w:jc w:val="center"/>
+            </w:pPr>
+            <w:r>
+              <w:sym w:font="Wingdings" w:char="F0E7"/>
+            </w:r>
+            <w:r>
+              <w:t xml:space="preserve"> Game update</w:t>
+            </w:r>
+          </w:p>
+        </w:tc>
+        <w:tc>
+          <w:tcPr>
+            <w:tcW w:w="2932" w:type="dxa"/>
+            <w:vMerge/>
+          </w:tcPr>
+          <w:p/>
+        </w:tc>
+      </w:tr>
+      <w:tr>
+        <w:tc>
+          <w:tcPr>
+            <w:tcW w:w="3325" w:type="dxa"/>
+          </w:tcPr>
+          <w:p/>
+        </w:tc>
+        <w:tc>
+          <w:tcPr>
+            <w:tcW w:w="2610" w:type="dxa"/>
+          </w:tcPr>
+          <w:p>
+            <w:pPr>
+              <w:jc w:val="center"/>
+            </w:pPr>
+            <w:r>
+              <w:t>. . .</w:t>
+            </w:r>
+          </w:p>
+        </w:tc>
+        <w:tc>
+          <w:tcPr>
+            <w:tcW w:w="2932" w:type="dxa"/>
+          </w:tcPr>
+          <w:p/>
+        </w:tc>
+      </w:tr>
+      <w:tr>
+        <w:tc>
+          <w:tcPr>
+            <w:tcW w:w="3325" w:type="dxa"/>
+            <w:vMerge w:val="restart"/>
+          </w:tcPr>
+          <w:p>
+            <w:r>
+              <w:t>Terminate Game</w:t>
+            </w:r>
+          </w:p>
+          <w:p>
+            <w:r>
+              <w:t>Disconnect</w:t>
+            </w:r>
+          </w:p>
+          <w:p>
+            <w:r>
+              <w:t>Disconnect</w:t>
+            </w:r>
+          </w:p>
+        </w:tc>
+        <w:tc>
+          <w:tcPr>
+            <w:tcW w:w="2610" w:type="dxa"/>
+          </w:tcPr>
+          <w:p>
+            <w:pPr>
+              <w:jc w:val="center"/>
+            </w:pPr>
+            <w:r>
+              <w:t xml:space="preserve">Terminate Game </w:t>
+            </w:r>
+            <w:r>
+              <w:sym w:font="Wingdings" w:char="F0E8"/>
+            </w:r>
+          </w:p>
+        </w:tc>
+        <w:tc>
+          <w:tcPr>
+            <w:tcW w:w="2932" w:type="dxa"/>
+            <w:vMerge w:val="restart"/>
+          </w:tcPr>
+          <w:p>
+            <w:r>
+              <w:t>End game</w:t>
+            </w:r>
+          </w:p>
+          <w:p>
+            <w:r>
+              <w:t>Disconnect</w:t>
+            </w:r>
+          </w:p>
+          <w:p>
+            <w:r>
+              <w:t>Disconnect</w:t>
+            </w:r>
+          </w:p>
+        </w:tc>
+      </w:tr>
+      <w:tr>
+        <w:tc>
+          <w:tcPr>
+            <w:tcW w:w="3325" w:type="dxa"/>
+            <w:vMerge/>
+          </w:tcPr>
+          <w:p/>
+        </w:tc>
+        <w:tc>
+          <w:tcPr>
+            <w:tcW w:w="2610" w:type="dxa"/>
+          </w:tcPr>
+          <w:p>
+            <w:r>
+              <w:t xml:space="preserve">Disconnect </w:t>
+            </w:r>
+            <w:r>
+              <w:sym w:font="Wingdings" w:char="F0E8"/>
+            </w:r>
+          </w:p>
+        </w:tc>
+        <w:tc>
+          <w:tcPr>
+            <w:tcW w:w="2932" w:type="dxa"/>
+            <w:vMerge/>
+          </w:tcPr>
+          <w:p/>
+        </w:tc>
+      </w:tr>
+      <w:tr>
+        <w:tc>
+          <w:tcPr>
+            <w:tcW w:w="3325" w:type="dxa"/>
+            <w:vMerge/>
+          </w:tcPr>
+          <w:p/>
+        </w:tc>
+        <w:tc>
+          <w:tcPr>
+            <w:tcW w:w="2610" w:type="dxa"/>
+          </w:tcPr>
+          <w:p>
+            <w:r>
+              <w:sym w:font="Wingdings" w:char="F0E7"/>
+            </w:r>
+            <w:r>
+              <w:t xml:space="preserve"> Disconnect </w:t>
+            </w:r>
+          </w:p>
+        </w:tc>
+        <w:tc>
+          <w:tcPr>
+            <w:tcW w:w="2932" w:type="dxa"/>
+            <w:vMerge/>
+          </w:tcPr>
+          <w:p/>
+        </w:tc>
+      </w:tr>
+      <w:tr>
+        <w:tc>
+          <w:tcPr>
+            <w:tcW w:w="3325" w:type="dxa"/>
+          </w:tcPr>
+          <w:p/>
+        </w:tc>
+        <w:tc>
+          <w:tcPr>
+            <w:tcW w:w="2610" w:type="dxa"/>
+          </w:tcPr>
+          <w:p/>
+        </w:tc>
+        <w:tc>
+          <w:tcPr>
+            <w:tcW w:w="2932" w:type="dxa"/>
+          </w:tcPr>
+          <w:p>
+            <w:r>
+              <w:t>Listen</w:t>
+            </w:r>
+          </w:p>
+        </w:tc>
+      </w:tr>
+      <w:tr>
+        <w:tc>
+          <w:tcPr>
+            <w:tcW w:w="3325" w:type="dxa"/>
+          </w:tcPr>
+          <w:p>
+            <w:r>
+              <w:t>Message</w:t>
+            </w:r>
+          </w:p>
+        </w:tc>
+        <w:tc>
+          <w:tcPr>
+            <w:tcW w:w="2610" w:type="dxa"/>
+          </w:tcPr>
+          <w:p>
+            <w:r>
+              <w:t>Message</w:t>
+            </w:r>
+            <w:r>
+              <w:t xml:space="preserve"> </w:t>
+            </w:r>
+            <w:r>
+              <w:sym w:font="Wingdings" w:char="F0E8"/>
+            </w:r>
+          </w:p>
+        </w:tc>
+        <w:tc>
+          <w:tcPr>
+            <w:tcW w:w="2932" w:type="dxa"/>
+            <w:vMerge w:val="restart"/>
+          </w:tcPr>
+          <w:p>
+            <w:r>
+              <w:t>If(bad message or server error) return error</w:t>
+            </w:r>
+          </w:p>
+        </w:tc>
+      </w:tr>
+      <w:tr>
+        <w:tc>
+          <w:tcPr>
+            <w:tcW w:w="3325" w:type="dxa"/>
+          </w:tcPr>
+          <w:p/>
+        </w:tc>
+        <w:tc>
+          <w:tcPr>
+            <w:tcW w:w="2610" w:type="dxa"/>
+          </w:tcPr>
+          <w:p>
+            <w:r>
+              <w:sym w:font="Wingdings" w:char="F0E7"/>
+            </w:r>
+            <w:r>
+              <w:t xml:space="preserve"> Error</w:t>
+            </w:r>
+          </w:p>
+        </w:tc>
+        <w:tc>
+          <w:tcPr>
+            <w:tcW w:w="2932" w:type="dxa"/>
+            <w:vMerge/>
+          </w:tcPr>
+          <w:p/>
+        </w:tc>
+      </w:tr>
+    </w:tbl>
+    <w:p>
+      <w:pPr>
+        <w:ind w:left="360"/>
+      </w:pPr>
+      <w:r>
+        <w:br/>
+      </w:r>
       <w:bookmarkStart w:id="0" w:name="_GoBack"/>
       <w:bookmarkEnd w:id="0"/>
     </w:p>
+    <w:tbl>
+      <w:tblPr>
+        <w:tblStyle w:val="TableGrid"/>
+        <w:tblW w:w="0" w:type="auto"/>
+        <w:tblInd w:w="360" w:type="dxa"/>
+        <w:tblLook w:val="04A0" w:firstRow="1" w:lastRow="0" w:firstColumn="1" w:lastColumn="0" w:noHBand="0" w:noVBand="1"/>
+      </w:tblPr>
+      <w:tblGrid>
+        <w:gridCol w:w="3775"/>
+        <w:gridCol w:w="2143"/>
+        <w:gridCol w:w="2949"/>
+      </w:tblGrid>
+      <w:tr>
+        <w:tc>
+          <w:tcPr>
+            <w:tcW w:w="3775" w:type="dxa"/>
+          </w:tcPr>
+          <w:p>
+            <w:pPr>
+              <w:jc w:val="center"/>
+              <w:rPr>
+                <w:b/>
+              </w:rPr>
+            </w:pPr>
+            <w:r>
+              <w:rPr>
+                <w:b/>
+              </w:rPr>
+              <w:t>Game Engine</w:t>
+            </w:r>
+          </w:p>
+        </w:tc>
+        <w:tc>
+          <w:tcPr>
+            <w:tcW w:w="2143" w:type="dxa"/>
+          </w:tcPr>
+          <w:p>
+            <w:pPr>
+              <w:jc w:val="center"/>
+              <w:rPr>
+                <w:b/>
+              </w:rPr>
+            </w:pPr>
+            <w:r>
+              <w:rPr>
+                <w:b/>
+              </w:rPr>
+              <w:t>Direction</w:t>
+            </w:r>
+          </w:p>
+        </w:tc>
+        <w:tc>
+          <w:tcPr>
+            <w:tcW w:w="2949" w:type="dxa"/>
+          </w:tcPr>
+          <w:p>
+            <w:pPr>
+              <w:jc w:val="center"/>
+              <w:rPr>
+                <w:b/>
+              </w:rPr>
+            </w:pPr>
+            <w:r>
+              <w:rPr>
+                <w:b/>
+              </w:rPr>
+              <w:t>Server</w:t>
+            </w:r>
+          </w:p>
+        </w:tc>
+      </w:tr>
+      <w:tr>
+        <w:tc>
+          <w:tcPr>
+            <w:tcW w:w="3775" w:type="dxa"/>
+          </w:tcPr>
+          <w:p>
+            <w:r>
+              <w:t>Connect</w:t>
+            </w:r>
+          </w:p>
+        </w:tc>
+        <w:tc>
+          <w:tcPr>
+            <w:tcW w:w="2143" w:type="dxa"/>
+          </w:tcPr>
+          <w:p>
+            <w:pPr>
+              <w:jc w:val="center"/>
+            </w:pPr>
+            <w:r>
+              <w:t xml:space="preserve">Connect </w:t>
+            </w:r>
+            <w:r>
+              <w:sym w:font="Wingdings" w:char="F0E8"/>
+            </w:r>
+          </w:p>
+        </w:tc>
+        <w:tc>
+          <w:tcPr>
+            <w:tcW w:w="2949" w:type="dxa"/>
+          </w:tcPr>
+          <w:p>
+            <w:r>
+              <w:t>Accept Connection</w:t>
+            </w:r>
+          </w:p>
+        </w:tc>
+      </w:tr>
+      <w:tr>
+        <w:tc>
+          <w:tcPr>
+            <w:tcW w:w="3775" w:type="dxa"/>
+          </w:tcPr>
+          <w:p>
+            <w:r>
+              <w:t>Request Session with Server</w:t>
+            </w:r>
+          </w:p>
+        </w:tc>
+        <w:tc>
+          <w:tcPr>
+            <w:tcW w:w="2143" w:type="dxa"/>
+          </w:tcPr>
+          <w:p>
+            <w:pPr>
+              <w:jc w:val="center"/>
+            </w:pPr>
+            <w:r>
+              <w:t xml:space="preserve">Request Session </w:t>
+            </w:r>
+            <w:r>
+              <w:sym w:font="Wingdings" w:char="F0E8"/>
+            </w:r>
+          </w:p>
+        </w:tc>
+        <w:tc>
+          <w:tcPr>
+            <w:tcW w:w="2949" w:type="dxa"/>
+            <w:vMerge w:val="restart"/>
+          </w:tcPr>
+          <w:p>
+            <w:r>
+              <w:t>Authenticate client</w:t>
+            </w:r>
+          </w:p>
+          <w:p>
+            <w:r>
+              <w:t>Accept/Reject Response</w:t>
+            </w:r>
+          </w:p>
+        </w:tc>
+      </w:tr>
+      <w:tr>
+        <w:tc>
+          <w:tcPr>
+            <w:tcW w:w="3775" w:type="dxa"/>
+            <w:vMerge w:val="restart"/>
+          </w:tcPr>
+          <w:p>
+            <w:r>
+              <w:t>If(reject) then end communication</w:t>
+            </w:r>
+          </w:p>
+          <w:p>
+            <w:r>
+              <w:t>If(accept) then send game info</w:t>
+            </w:r>
+          </w:p>
+        </w:tc>
+        <w:tc>
+          <w:tcPr>
+            <w:tcW w:w="2143" w:type="dxa"/>
+          </w:tcPr>
+          <w:p>
+            <w:r>
+              <w:sym w:font="Wingdings" w:char="F0E7"/>
+            </w:r>
+            <w:r>
+              <w:t xml:space="preserve"> </w:t>
+            </w:r>
+            <w:r>
+              <w:t>Success OR Fail</w:t>
+            </w:r>
+          </w:p>
+        </w:tc>
+        <w:tc>
+          <w:tcPr>
+            <w:tcW w:w="2949" w:type="dxa"/>
+            <w:vMerge/>
+          </w:tcPr>
+          <w:p/>
+        </w:tc>
+      </w:tr>
+      <w:tr>
+        <w:trPr>
+          <w:trHeight w:val="58"/>
+        </w:trPr>
+        <w:tc>
+          <w:tcPr>
+            <w:tcW w:w="3775" w:type="dxa"/>
+            <w:vMerge/>
+          </w:tcPr>
+          <w:p/>
+        </w:tc>
+        <w:tc>
+          <w:tcPr>
+            <w:tcW w:w="2143" w:type="dxa"/>
+          </w:tcPr>
+          <w:p>
+            <w:r>
+              <w:t xml:space="preserve">Game </w:t>
+            </w:r>
+            <w:r>
+              <w:t>Info</w:t>
+            </w:r>
+            <w:r>
+              <w:t>rm</w:t>
+            </w:r>
+            <w:r>
+              <w:t xml:space="preserve"> </w:t>
+            </w:r>
+            <w:r>
+              <w:sym w:font="Wingdings" w:char="F0E8"/>
+            </w:r>
+          </w:p>
+        </w:tc>
+        <w:tc>
+          <w:tcPr>
+            <w:tcW w:w="2949" w:type="dxa"/>
+            <w:vMerge w:val="restart"/>
+          </w:tcPr>
+          <w:p>
+            <w:r>
+              <w:t>Store Game Info</w:t>
+            </w:r>
+          </w:p>
+          <w:p>
+            <w:r>
+              <w:t>Send success/fail</w:t>
+            </w:r>
+          </w:p>
+        </w:tc>
+      </w:tr>
+      <w:tr>
+        <w:tc>
+          <w:tcPr>
+            <w:tcW w:w="3775" w:type="dxa"/>
+          </w:tcPr>
+          <w:p/>
+        </w:tc>
+        <w:tc>
+          <w:tcPr>
+            <w:tcW w:w="2143" w:type="dxa"/>
+          </w:tcPr>
+          <w:p>
+            <w:r>
+              <w:sym w:font="Wingdings" w:char="F0E7"/>
+            </w:r>
+            <w:r>
+              <w:t xml:space="preserve"> </w:t>
+            </w:r>
+            <w:r>
+              <w:t>Success OR Fail</w:t>
+            </w:r>
+          </w:p>
+        </w:tc>
+        <w:tc>
+          <w:tcPr>
+            <w:tcW w:w="2949" w:type="dxa"/>
+            <w:vMerge/>
+          </w:tcPr>
+          <w:p/>
+        </w:tc>
+      </w:tr>
+      <w:tr>
+        <w:tc>
+          <w:tcPr>
+            <w:tcW w:w="3775" w:type="dxa"/>
+            <w:vMerge w:val="restart"/>
+          </w:tcPr>
+          <w:p>
+            <w:r>
+              <w:t>Terminate Session</w:t>
+            </w:r>
+          </w:p>
+          <w:p>
+            <w:r>
+              <w:t>Disconnect</w:t>
+            </w:r>
+          </w:p>
+          <w:p>
+            <w:r>
+              <w:t>Disconnect</w:t>
+            </w:r>
+          </w:p>
+        </w:tc>
+        <w:tc>
+          <w:tcPr>
+            <w:tcW w:w="2143" w:type="dxa"/>
+          </w:tcPr>
+          <w:p>
+            <w:r>
+              <w:t xml:space="preserve">Terminate Session </w:t>
+            </w:r>
+            <w:r>
+              <w:sym w:font="Wingdings" w:char="F0E8"/>
+            </w:r>
+          </w:p>
+        </w:tc>
+        <w:tc>
+          <w:tcPr>
+            <w:tcW w:w="2949" w:type="dxa"/>
+            <w:vMerge w:val="restart"/>
+          </w:tcPr>
+          <w:p>
+            <w:r>
+              <w:t>End session</w:t>
+            </w:r>
+          </w:p>
+          <w:p>
+            <w:r>
+              <w:t>Disconnect</w:t>
+            </w:r>
+          </w:p>
+          <w:p>
+            <w:r>
+              <w:t>Disconnect</w:t>
+            </w:r>
+          </w:p>
+        </w:tc>
+      </w:tr>
+      <w:tr>
+        <w:trPr>
+          <w:trHeight w:val="179"/>
+        </w:trPr>
+        <w:tc>
+          <w:tcPr>
+            <w:tcW w:w="3775" w:type="dxa"/>
+            <w:vMerge/>
+          </w:tcPr>
+          <w:p/>
+        </w:tc>
+        <w:tc>
+          <w:tcPr>
+            <w:tcW w:w="2143" w:type="dxa"/>
+          </w:tcPr>
+          <w:p>
+            <w:r>
+              <w:t xml:space="preserve">Disconnect </w:t>
+            </w:r>
+            <w:r>
+              <w:sym w:font="Wingdings" w:char="F0E8"/>
+            </w:r>
+          </w:p>
+        </w:tc>
+        <w:tc>
+          <w:tcPr>
+            <w:tcW w:w="2949" w:type="dxa"/>
+            <w:vMerge/>
+          </w:tcPr>
+          <w:p/>
+        </w:tc>
+      </w:tr>
+      <w:tr>
+        <w:trPr>
+          <w:trHeight w:val="71"/>
+        </w:trPr>
+        <w:tc>
+          <w:tcPr>
+            <w:tcW w:w="3775" w:type="dxa"/>
+            <w:vMerge/>
+          </w:tcPr>
+          <w:p/>
+        </w:tc>
+        <w:tc>
+          <w:tcPr>
+            <w:tcW w:w="2143" w:type="dxa"/>
+          </w:tcPr>
+          <w:p>
+            <w:r>
+              <w:sym w:font="Wingdings" w:char="F0E7"/>
+            </w:r>
+            <w:r>
+              <w:t xml:space="preserve"> Disconnect</w:t>
+            </w:r>
+          </w:p>
+        </w:tc>
+        <w:tc>
+          <w:tcPr>
+            <w:tcW w:w="2949" w:type="dxa"/>
+            <w:vMerge/>
+          </w:tcPr>
+          <w:p/>
+        </w:tc>
+      </w:tr>
+      <w:tr>
+        <w:trPr>
+          <w:trHeight w:val="71"/>
+        </w:trPr>
+        <w:tc>
+          <w:tcPr>
+            <w:tcW w:w="3775" w:type="dxa"/>
+          </w:tcPr>
+          <w:p>
+            <w:r>
+              <w:lastRenderedPageBreak/>
+              <w:t>Listen</w:t>
+            </w:r>
+          </w:p>
+        </w:tc>
+        <w:tc>
+          <w:tcPr>
+            <w:tcW w:w="2143" w:type="dxa"/>
+          </w:tcPr>
+          <w:p/>
+        </w:tc>
+        <w:tc>
+          <w:tcPr>
+            <w:tcW w:w="2949" w:type="dxa"/>
+          </w:tcPr>
+          <w:p>
+            <w:r>
+              <w:t>Listen</w:t>
+            </w:r>
+          </w:p>
+        </w:tc>
+      </w:tr>
+      <w:tr>
+        <w:trPr>
+          <w:trHeight w:val="71"/>
+        </w:trPr>
+        <w:tc>
+          <w:tcPr>
+            <w:tcW w:w="3775" w:type="dxa"/>
+          </w:tcPr>
+          <w:p>
+            <w:r>
+              <w:t>Message</w:t>
+            </w:r>
+          </w:p>
+        </w:tc>
+        <w:tc>
+          <w:tcPr>
+            <w:tcW w:w="2143" w:type="dxa"/>
+          </w:tcPr>
+          <w:p>
+            <w:r>
+              <w:t>Message</w:t>
+            </w:r>
+            <w:r>
+              <w:t xml:space="preserve"> </w:t>
+            </w:r>
+            <w:r>
+              <w:sym w:font="Wingdings" w:char="F0E8"/>
+            </w:r>
+          </w:p>
+        </w:tc>
+        <w:tc>
+          <w:tcPr>
+            <w:tcW w:w="2949" w:type="dxa"/>
+            <w:vMerge w:val="restart"/>
+          </w:tcPr>
+          <w:p>
+            <w:r>
+              <w:t>If(bad message or server error) return error</w:t>
+            </w:r>
+          </w:p>
+        </w:tc>
+      </w:tr>
+      <w:tr>
+        <w:trPr>
+          <w:trHeight w:val="71"/>
+        </w:trPr>
+        <w:tc>
+          <w:tcPr>
+            <w:tcW w:w="3775" w:type="dxa"/>
+          </w:tcPr>
+          <w:p/>
+        </w:tc>
+        <w:tc>
+          <w:tcPr>
+            <w:tcW w:w="2143" w:type="dxa"/>
+          </w:tcPr>
+          <w:p>
+            <w:r>
+              <w:sym w:font="Wingdings" w:char="F0E7"/>
+            </w:r>
+            <w:r>
+              <w:t xml:space="preserve"> Error</w:t>
+            </w:r>
+          </w:p>
+        </w:tc>
+        <w:tc>
+          <w:tcPr>
+            <w:tcW w:w="2949" w:type="dxa"/>
+            <w:vMerge/>
+          </w:tcPr>
+          <w:p/>
+        </w:tc>
+      </w:tr>
+      <w:tr>
+        <w:trPr>
+          <w:trHeight w:val="71"/>
+        </w:trPr>
+        <w:tc>
+          <w:tcPr>
+            <w:tcW w:w="3775" w:type="dxa"/>
+            <w:vMerge w:val="restart"/>
+          </w:tcPr>
+          <w:p>
+            <w:r>
+              <w:t>If(bad message or server error) return error</w:t>
+            </w:r>
+          </w:p>
+        </w:tc>
+        <w:tc>
+          <w:tcPr>
+            <w:tcW w:w="2143" w:type="dxa"/>
+          </w:tcPr>
+          <w:p>
+            <w:r>
+              <w:sym w:font="Wingdings" w:char="F0E7"/>
+            </w:r>
+            <w:r>
+              <w:t>Message</w:t>
+            </w:r>
+          </w:p>
+        </w:tc>
+        <w:tc>
+          <w:tcPr>
+            <w:tcW w:w="2949" w:type="dxa"/>
+          </w:tcPr>
+          <w:p>
+            <w:r>
+              <w:t>Message</w:t>
+            </w:r>
+          </w:p>
+        </w:tc>
+      </w:tr>
+      <w:tr>
+        <w:trPr>
+          <w:trHeight w:val="71"/>
+        </w:trPr>
+        <w:tc>
+          <w:tcPr>
+            <w:tcW w:w="3775" w:type="dxa"/>
+            <w:vMerge/>
+          </w:tcPr>
+          <w:p/>
+        </w:tc>
+        <w:tc>
+          <w:tcPr>
+            <w:tcW w:w="2143" w:type="dxa"/>
+          </w:tcPr>
+          <w:p>
+            <w:r>
+              <w:t xml:space="preserve">Error </w:t>
+            </w:r>
+            <w:r>
+              <w:sym w:font="Wingdings" w:char="F0E8"/>
+            </w:r>
+          </w:p>
+        </w:tc>
+        <w:tc>
+          <w:tcPr>
+            <w:tcW w:w="2949" w:type="dxa"/>
+          </w:tcPr>
+          <w:p/>
+        </w:tc>
+      </w:tr>
+    </w:tbl>
     <w:p>
       <w:pPr>
         <w:pStyle w:val="Heading1"/>
       </w:pPr>
-      <w:r>
-        <w:t>Games</w:t>
+    </w:p>
+    <w:p>
+      <w:pPr>
+        <w:rPr>
+          <w:rFonts w:asciiTheme="majorHAnsi" w:eastAsiaTheme="majorEastAsia" w:hAnsiTheme="majorHAnsi" w:cstheme="majorBidi"/>
+          <w:color w:val="2E74B5" w:themeColor="accent1" w:themeShade="BF"/>
+          <w:sz w:val="32"/>
+          <w:szCs w:val="32"/>
+        </w:rPr>
+      </w:pPr>
+      <w:r>
+        <w:br w:type="page"/>
+      </w:r>
+    </w:p>
+    <w:p>
+      <w:pPr>
+        <w:pStyle w:val="Heading1"/>
+      </w:pPr>
+      <w:r>
+        <w:lastRenderedPageBreak/>
+        <w:t>Game Prototype</w:t>
       </w:r>
     </w:p>
     <w:p>
@@ -466,7 +2507,7 @@
         <w:pStyle w:val="Heading2"/>
       </w:pPr>
       <w:r>
-        <w:t>Risk</w:t>
+        <w:t>Objects</w:t>
       </w:r>
     </w:p>
     <w:p>
@@ -474,11 +2515,11 @@
         <w:pStyle w:val="ListParagraph"/>
         <w:numPr>
           <w:ilvl w:val="0"/>
-          <w:numId w:val="6"/>
-        </w:numPr>
-      </w:pPr>
-      <w:r>
-        <w:t>Up to six players</w:t>
+          <w:numId w:val="10"/>
+        </w:numPr>
+      </w:pPr>
+      <w:r>
+        <w:t>Player</w:t>
       </w:r>
     </w:p>
     <w:p>
@@ -486,11 +2527,11 @@
         <w:pStyle w:val="ListParagraph"/>
         <w:numPr>
           <w:ilvl w:val="0"/>
-          <w:numId w:val="6"/>
-        </w:numPr>
-      </w:pPr>
-      <w:r>
-        <w:t>Turn-based</w:t>
+          <w:numId w:val="10"/>
+        </w:numPr>
+      </w:pPr>
+      <w:r>
+        <w:t>Character</w:t>
       </w:r>
     </w:p>
     <w:p>
@@ -498,11 +2539,11 @@
         <w:pStyle w:val="ListParagraph"/>
         <w:numPr>
           <w:ilvl w:val="0"/>
-          <w:numId w:val="6"/>
-        </w:numPr>
-      </w:pPr>
-      <w:r>
-        <w:t>Store Map</w:t>
+          <w:numId w:val="10"/>
+        </w:numPr>
+      </w:pPr>
+      <w:r>
+        <w:t>Ship</w:t>
       </w:r>
     </w:p>
     <w:p>
@@ -510,11 +2551,11 @@
         <w:pStyle w:val="ListParagraph"/>
         <w:numPr>
           <w:ilvl w:val="0"/>
-          <w:numId w:val="6"/>
-        </w:numPr>
-      </w:pPr>
-      <w:r>
-        <w:t>Track units</w:t>
+          <w:numId w:val="10"/>
+        </w:numPr>
+      </w:pPr>
+      <w:r>
+        <w:t>Path</w:t>
       </w:r>
     </w:p>
     <w:p>
@@ -522,11 +2563,78 @@
         <w:pStyle w:val="ListParagraph"/>
         <w:numPr>
           <w:ilvl w:val="0"/>
-          <w:numId w:val="6"/>
-        </w:numPr>
-      </w:pPr>
-      <w:r>
-        <w:t>Track bonuses</w:t>
+          <w:numId w:val="10"/>
+        </w:numPr>
+      </w:pPr>
+      <w:r>
+        <w:t>Spaceport</w:t>
+      </w:r>
+    </w:p>
+    <w:p>
+      <w:pPr>
+        <w:pStyle w:val="ListParagraph"/>
+        <w:numPr>
+          <w:ilvl w:val="0"/>
+          <w:numId w:val="10"/>
+        </w:numPr>
+      </w:pPr>
+      <w:r>
+        <w:t>Commodity</w:t>
+      </w:r>
+    </w:p>
+    <w:p>
+      <w:pPr>
+        <w:pStyle w:val="ListParagraph"/>
+        <w:numPr>
+          <w:ilvl w:val="0"/>
+          <w:numId w:val="10"/>
+        </w:numPr>
+      </w:pPr>
+      <w:r>
+        <w:t>Credits</w:t>
+      </w:r>
+    </w:p>
+    <w:p>
+      <w:pPr>
+        <w:pStyle w:val="ListParagraph"/>
+        <w:numPr>
+          <w:ilvl w:val="0"/>
+          <w:numId w:val="10"/>
+        </w:numPr>
+      </w:pPr>
+      <w:proofErr w:type="spellStart"/>
+      <w:r>
+        <w:t>SpaceMap</w:t>
+      </w:r>
+      <w:proofErr w:type="spellEnd"/>
+    </w:p>
+    <w:p>
+      <w:pPr>
+        <w:pStyle w:val="ListParagraph"/>
+        <w:numPr>
+          <w:ilvl w:val="0"/>
+          <w:numId w:val="10"/>
+        </w:numPr>
+      </w:pPr>
+      <w:r>
+        <w:t>Game</w:t>
+      </w:r>
+    </w:p>
+    <w:p>
+      <w:pPr>
+        <w:pStyle w:val="ListParagraph"/>
+        <w:numPr>
+          <w:ilvl w:val="0"/>
+          <w:numId w:val="10"/>
+        </w:numPr>
+      </w:pPr>
+      <w:r>
+        <w:t>Parameters</w:t>
+      </w:r>
+    </w:p>
+    <w:p>
+      <w:r>
+        <w:br w:type="page"/>
       </w:r>
     </w:p>
     <w:p>
@@ -534,7 +2642,8 @@
         <w:pStyle w:val="Heading2"/>
       </w:pPr>
       <w:r>
-        <w:t>StarCraft</w:t>
+        <w:lastRenderedPageBreak/>
+        <w:t>Object Hierarchy</w:t>
       </w:r>
     </w:p>
     <w:p>
@@ -542,62 +2651,500 @@
         <w:pStyle w:val="ListParagraph"/>
         <w:numPr>
           <w:ilvl w:val="0"/>
-          <w:numId w:val="7"/>
-        </w:numPr>
-      </w:pPr>
-      <w:r>
-        <w:t>Up to eight players</w:t>
-      </w:r>
-    </w:p>
-    <w:p>
-      <w:pPr>
-        <w:pStyle w:val="ListParagraph"/>
-        <w:numPr>
-          <w:ilvl w:val="0"/>
-          <w:numId w:val="7"/>
-        </w:numPr>
-      </w:pPr>
-      <w:r>
-        <w:t>Store map, exploration, and visibility</w:t>
-      </w:r>
-    </w:p>
-    <w:p>
-      <w:pPr>
-        <w:pStyle w:val="ListParagraph"/>
-        <w:numPr>
-          <w:ilvl w:val="0"/>
-          <w:numId w:val="7"/>
-        </w:numPr>
-      </w:pPr>
-      <w:r>
-        <w:t>Real-time</w:t>
-      </w:r>
-    </w:p>
-    <w:p>
-      <w:pPr>
-        <w:pStyle w:val="ListParagraph"/>
-        <w:numPr>
-          <w:ilvl w:val="0"/>
-          <w:numId w:val="7"/>
-        </w:numPr>
-      </w:pPr>
-      <w:r>
-        <w:t>Track units</w:t>
-      </w:r>
-    </w:p>
-    <w:p>
-      <w:pPr>
-        <w:pStyle w:val="ListParagraph"/>
-        <w:numPr>
-          <w:ilvl w:val="0"/>
-          <w:numId w:val="7"/>
-        </w:numPr>
-      </w:pPr>
-      <w:r>
-        <w:t xml:space="preserve">Track </w:t>
-      </w:r>
-      <w:r>
-        <w:t>score</w:t>
+          <w:numId w:val="11"/>
+        </w:numPr>
+      </w:pPr>
+      <w:r>
+        <w:t>Game</w:t>
+      </w:r>
+    </w:p>
+    <w:p>
+      <w:pPr>
+        <w:pStyle w:val="ListParagraph"/>
+        <w:numPr>
+          <w:ilvl w:val="1"/>
+          <w:numId w:val="11"/>
+        </w:numPr>
+      </w:pPr>
+      <w:r>
+        <w:t>Parameters</w:t>
+      </w:r>
+    </w:p>
+    <w:p>
+      <w:pPr>
+        <w:pStyle w:val="ListParagraph"/>
+        <w:numPr>
+          <w:ilvl w:val="2"/>
+          <w:numId w:val="11"/>
+        </w:numPr>
+      </w:pPr>
+      <w:r>
+        <w:t>Clients Supported</w:t>
+      </w:r>
+    </w:p>
+    <w:p>
+      <w:pPr>
+        <w:pStyle w:val="ListParagraph"/>
+        <w:numPr>
+          <w:ilvl w:val="2"/>
+          <w:numId w:val="11"/>
+        </w:numPr>
+      </w:pPr>
+      <w:r>
+        <w:t>Number of players supported</w:t>
+      </w:r>
+    </w:p>
+    <w:p>
+      <w:pPr>
+        <w:pStyle w:val="ListParagraph"/>
+        <w:numPr>
+          <w:ilvl w:val="1"/>
+          <w:numId w:val="11"/>
+        </w:numPr>
+      </w:pPr>
+      <w:proofErr w:type="spellStart"/>
+      <w:r>
+        <w:t>SpaceMap</w:t>
+      </w:r>
+      <w:proofErr w:type="spellEnd"/>
+    </w:p>
+    <w:p>
+      <w:pPr>
+        <w:pStyle w:val="ListParagraph"/>
+        <w:numPr>
+          <w:ilvl w:val="2"/>
+          <w:numId w:val="11"/>
+        </w:numPr>
+      </w:pPr>
+      <w:proofErr w:type="spellStart"/>
+      <w:r>
+        <w:t>SpacePorts</w:t>
+      </w:r>
+      <w:proofErr w:type="spellEnd"/>
+    </w:p>
+    <w:p>
+      <w:pPr>
+        <w:pStyle w:val="ListParagraph"/>
+        <w:numPr>
+          <w:ilvl w:val="3"/>
+          <w:numId w:val="11"/>
+        </w:numPr>
+      </w:pPr>
+      <w:r>
+        <w:t>Paths</w:t>
+      </w:r>
+    </w:p>
+    <w:p>
+      <w:pPr>
+        <w:pStyle w:val="ListParagraph"/>
+        <w:numPr>
+          <w:ilvl w:val="4"/>
+          <w:numId w:val="11"/>
+        </w:numPr>
+      </w:pPr>
+      <w:r>
+        <w:t>Distance</w:t>
+      </w:r>
+    </w:p>
+    <w:p>
+      <w:pPr>
+        <w:pStyle w:val="ListParagraph"/>
+        <w:numPr>
+          <w:ilvl w:val="4"/>
+          <w:numId w:val="11"/>
+        </w:numPr>
+      </w:pPr>
+      <w:r>
+        <w:t>Target</w:t>
+      </w:r>
+    </w:p>
+    <w:p>
+      <w:pPr>
+        <w:pStyle w:val="ListParagraph"/>
+        <w:numPr>
+          <w:ilvl w:val="3"/>
+          <w:numId w:val="11"/>
+        </w:numPr>
+      </w:pPr>
+      <w:r>
+        <w:t>Ships</w:t>
+      </w:r>
+    </w:p>
+    <w:p>
+      <w:pPr>
+        <w:pStyle w:val="ListParagraph"/>
+        <w:numPr>
+          <w:ilvl w:val="4"/>
+          <w:numId w:val="11"/>
+        </w:numPr>
+      </w:pPr>
+      <w:r>
+        <w:t>Range</w:t>
+      </w:r>
+    </w:p>
+    <w:p>
+      <w:pPr>
+        <w:pStyle w:val="ListParagraph"/>
+        <w:numPr>
+          <w:ilvl w:val="4"/>
+          <w:numId w:val="11"/>
+        </w:numPr>
+      </w:pPr>
+      <w:r>
+        <w:t xml:space="preserve">Cargo </w:t>
+      </w:r>
+    </w:p>
+    <w:p>
+      <w:pPr>
+        <w:pStyle w:val="ListParagraph"/>
+        <w:numPr>
+          <w:ilvl w:val="5"/>
+          <w:numId w:val="11"/>
+        </w:numPr>
+      </w:pPr>
+      <w:r>
+        <w:t>Capacity</w:t>
+      </w:r>
+    </w:p>
+    <w:p>
+      <w:pPr>
+        <w:pStyle w:val="ListParagraph"/>
+        <w:numPr>
+          <w:ilvl w:val="3"/>
+          <w:numId w:val="11"/>
+        </w:numPr>
+      </w:pPr>
+      <w:r>
+        <w:t>Commodities</w:t>
+      </w:r>
+    </w:p>
+    <w:p>
+      <w:pPr>
+        <w:pStyle w:val="ListParagraph"/>
+        <w:numPr>
+          <w:ilvl w:val="4"/>
+          <w:numId w:val="11"/>
+        </w:numPr>
+      </w:pPr>
+      <w:r>
+        <w:t>Name</w:t>
+      </w:r>
+    </w:p>
+    <w:p>
+      <w:pPr>
+        <w:pStyle w:val="ListParagraph"/>
+        <w:numPr>
+          <w:ilvl w:val="4"/>
+          <w:numId w:val="11"/>
+        </w:numPr>
+      </w:pPr>
+      <w:r>
+        <w:t>Price</w:t>
+      </w:r>
+    </w:p>
+    <w:p>
+      <w:pPr>
+        <w:pStyle w:val="ListParagraph"/>
+        <w:numPr>
+          <w:ilvl w:val="4"/>
+          <w:numId w:val="11"/>
+        </w:numPr>
+      </w:pPr>
+      <w:r>
+        <w:t>Value</w:t>
+      </w:r>
+    </w:p>
+    <w:p>
+      <w:pPr>
+        <w:pStyle w:val="ListParagraph"/>
+        <w:numPr>
+          <w:ilvl w:val="4"/>
+          <w:numId w:val="11"/>
+        </w:numPr>
+      </w:pPr>
+      <w:r>
+        <w:t>Quantity</w:t>
+      </w:r>
+    </w:p>
+    <w:p>
+      <w:pPr>
+        <w:pStyle w:val="ListParagraph"/>
+        <w:numPr>
+          <w:ilvl w:val="2"/>
+          <w:numId w:val="11"/>
+        </w:numPr>
+      </w:pPr>
+      <w:r>
+        <w:t>Characters</w:t>
+      </w:r>
+    </w:p>
+    <w:p>
+      <w:pPr>
+        <w:pStyle w:val="ListParagraph"/>
+        <w:numPr>
+          <w:ilvl w:val="3"/>
+          <w:numId w:val="11"/>
+        </w:numPr>
+      </w:pPr>
+      <w:r>
+        <w:t>Ships</w:t>
+      </w:r>
+    </w:p>
+    <w:p>
+      <w:pPr>
+        <w:pStyle w:val="ListParagraph"/>
+        <w:numPr>
+          <w:ilvl w:val="4"/>
+          <w:numId w:val="11"/>
+        </w:numPr>
+      </w:pPr>
+      <w:r>
+        <w:t>Range</w:t>
+      </w:r>
+    </w:p>
+    <w:p>
+      <w:pPr>
+        <w:pStyle w:val="ListParagraph"/>
+        <w:numPr>
+          <w:ilvl w:val="4"/>
+          <w:numId w:val="11"/>
+        </w:numPr>
+      </w:pPr>
+      <w:r>
+        <w:t>Cargo Capacity</w:t>
+      </w:r>
+    </w:p>
+    <w:p>
+      <w:pPr>
+        <w:pStyle w:val="ListParagraph"/>
+        <w:numPr>
+          <w:ilvl w:val="3"/>
+          <w:numId w:val="11"/>
+        </w:numPr>
+      </w:pPr>
+      <w:r>
+        <w:t>Credits</w:t>
+      </w:r>
+    </w:p>
+    <w:p>
+      <w:pPr>
+        <w:pStyle w:val="ListParagraph"/>
+        <w:numPr>
+          <w:ilvl w:val="3"/>
+          <w:numId w:val="11"/>
+        </w:numPr>
+      </w:pPr>
+      <w:r>
+        <w:t>Commodities</w:t>
+      </w:r>
+    </w:p>
+    <w:p>
+      <w:pPr>
+        <w:pStyle w:val="ListParagraph"/>
+        <w:numPr>
+          <w:ilvl w:val="4"/>
+          <w:numId w:val="11"/>
+        </w:numPr>
+      </w:pPr>
+      <w:r>
+        <w:t>Name</w:t>
+      </w:r>
+    </w:p>
+    <w:p>
+      <w:pPr>
+        <w:pStyle w:val="ListParagraph"/>
+        <w:numPr>
+          <w:ilvl w:val="4"/>
+          <w:numId w:val="11"/>
+        </w:numPr>
+      </w:pPr>
+      <w:r>
+        <w:t>Price</w:t>
+      </w:r>
+    </w:p>
+    <w:p>
+      <w:pPr>
+        <w:pStyle w:val="ListParagraph"/>
+        <w:numPr>
+          <w:ilvl w:val="4"/>
+          <w:numId w:val="11"/>
+        </w:numPr>
+      </w:pPr>
+      <w:r>
+        <w:t>Value</w:t>
+      </w:r>
+    </w:p>
+    <w:p>
+      <w:pPr>
+        <w:pStyle w:val="ListParagraph"/>
+        <w:numPr>
+          <w:ilvl w:val="4"/>
+          <w:numId w:val="11"/>
+        </w:numPr>
+      </w:pPr>
+      <w:r>
+        <w:t>Quantity</w:t>
+      </w:r>
+    </w:p>
+    <w:p>
+      <w:pPr>
+        <w:pStyle w:val="ListParagraph"/>
+        <w:numPr>
+          <w:ilvl w:val="1"/>
+          <w:numId w:val="11"/>
+        </w:numPr>
+      </w:pPr>
+      <w:r>
+        <w:t>Player</w:t>
+      </w:r>
+    </w:p>
+    <w:p>
+      <w:pPr>
+        <w:pStyle w:val="ListParagraph"/>
+        <w:numPr>
+          <w:ilvl w:val="2"/>
+          <w:numId w:val="11"/>
+        </w:numPr>
+      </w:pPr>
+      <w:r>
+        <w:t>History</w:t>
+      </w:r>
+    </w:p>
+    <w:p>
+      <w:pPr>
+        <w:pStyle w:val="ListParagraph"/>
+        <w:numPr>
+          <w:ilvl w:val="2"/>
+          <w:numId w:val="11"/>
+        </w:numPr>
+      </w:pPr>
+      <w:r>
+        <w:t>Character</w:t>
+      </w:r>
+    </w:p>
+    <w:p>
+      <w:pPr>
+        <w:pStyle w:val="ListParagraph"/>
+        <w:numPr>
+          <w:ilvl w:val="3"/>
+          <w:numId w:val="11"/>
+        </w:numPr>
+      </w:pPr>
+      <w:r>
+        <w:t>Ship</w:t>
+      </w:r>
+    </w:p>
+    <w:p>
+      <w:pPr>
+        <w:pStyle w:val="ListParagraph"/>
+        <w:numPr>
+          <w:ilvl w:val="4"/>
+          <w:numId w:val="11"/>
+        </w:numPr>
+      </w:pPr>
+      <w:r>
+        <w:t>Range</w:t>
+      </w:r>
+    </w:p>
+    <w:p>
+      <w:pPr>
+        <w:pStyle w:val="ListParagraph"/>
+        <w:numPr>
+          <w:ilvl w:val="4"/>
+          <w:numId w:val="11"/>
+        </w:numPr>
+      </w:pPr>
+      <w:r>
+        <w:t>Cargo</w:t>
+      </w:r>
+    </w:p>
+    <w:p>
+      <w:pPr>
+        <w:pStyle w:val="ListParagraph"/>
+        <w:numPr>
+          <w:ilvl w:val="5"/>
+          <w:numId w:val="11"/>
+        </w:numPr>
+      </w:pPr>
+      <w:r>
+        <w:t>Capacity</w:t>
+      </w:r>
+    </w:p>
+    <w:p>
+      <w:pPr>
+        <w:pStyle w:val="ListParagraph"/>
+        <w:numPr>
+          <w:ilvl w:val="5"/>
+          <w:numId w:val="11"/>
+        </w:numPr>
+      </w:pPr>
+      <w:r>
+        <w:t>Commodities</w:t>
+      </w:r>
+    </w:p>
+    <w:p>
+      <w:pPr>
+        <w:pStyle w:val="ListParagraph"/>
+        <w:numPr>
+          <w:ilvl w:val="6"/>
+          <w:numId w:val="11"/>
+        </w:numPr>
+      </w:pPr>
+      <w:r>
+        <w:t>Name</w:t>
+      </w:r>
+    </w:p>
+    <w:p>
+      <w:pPr>
+        <w:pStyle w:val="ListParagraph"/>
+        <w:numPr>
+          <w:ilvl w:val="6"/>
+          <w:numId w:val="11"/>
+        </w:numPr>
+      </w:pPr>
+      <w:r>
+        <w:t>Price</w:t>
+      </w:r>
+    </w:p>
+    <w:p>
+      <w:pPr>
+        <w:pStyle w:val="ListParagraph"/>
+        <w:numPr>
+          <w:ilvl w:val="6"/>
+          <w:numId w:val="11"/>
+        </w:numPr>
+      </w:pPr>
+      <w:r>
+        <w:t>Value</w:t>
+      </w:r>
+    </w:p>
+    <w:p>
+      <w:pPr>
+        <w:pStyle w:val="ListParagraph"/>
+        <w:numPr>
+          <w:ilvl w:val="6"/>
+          <w:numId w:val="11"/>
+        </w:numPr>
+      </w:pPr>
+      <w:r>
+        <w:t>Quantity</w:t>
+      </w:r>
+    </w:p>
+    <w:p>
+      <w:pPr>
+        <w:pStyle w:val="ListParagraph"/>
+        <w:numPr>
+          <w:ilvl w:val="3"/>
+          <w:numId w:val="11"/>
+        </w:numPr>
+      </w:pPr>
+      <w:r>
+        <w:t>Credits</w:t>
+      </w:r>
+    </w:p>
+    <w:p>
+      <w:r>
+        <w:br w:type="page"/>
       </w:r>
     </w:p>
     <w:p>
@@ -605,91 +3152,38 @@
         <w:pStyle w:val="Heading2"/>
       </w:pPr>
       <w:r>
-        <w:t>SpaceTrader</w:t>
-      </w:r>
-    </w:p>
-    <w:p>
-      <w:pPr>
-        <w:pStyle w:val="ListParagraph"/>
-        <w:numPr>
-          <w:ilvl w:val="0"/>
-          <w:numId w:val="8"/>
-        </w:numPr>
-      </w:pPr>
-      <w:r>
-        <w:t>Multiplayer</w:t>
-      </w:r>
-    </w:p>
-    <w:p>
-      <w:pPr>
-        <w:pStyle w:val="ListParagraph"/>
-        <w:numPr>
-          <w:ilvl w:val="0"/>
-          <w:numId w:val="8"/>
-        </w:numPr>
-      </w:pPr>
-      <w:r>
-        <w:t>Store</w:t>
-      </w:r>
-      <w:r>
-        <w:t xml:space="preserve"> map</w:t>
-      </w:r>
-      <w:r>
-        <w:t xml:space="preserve"> graph</w:t>
-      </w:r>
-    </w:p>
-    <w:p>
-      <w:pPr>
-        <w:pStyle w:val="ListParagraph"/>
-        <w:numPr>
-          <w:ilvl w:val="0"/>
-          <w:numId w:val="8"/>
-        </w:numPr>
-      </w:pPr>
-      <w:r>
-        <w:t>Turn-based / Real-time</w:t>
-      </w:r>
-    </w:p>
-    <w:p>
-      <w:pPr>
-        <w:pStyle w:val="ListParagraph"/>
-        <w:numPr>
-          <w:ilvl w:val="0"/>
-          <w:numId w:val="8"/>
-        </w:numPr>
-      </w:pPr>
-      <w:r>
-        <w:t>Player trading</w:t>
-      </w:r>
-    </w:p>
-    <w:p>
-      <w:pPr>
-        <w:pStyle w:val="ListParagraph"/>
-        <w:numPr>
-          <w:ilvl w:val="0"/>
-          <w:numId w:val="8"/>
-        </w:numPr>
-      </w:pPr>
-      <w:r>
-        <w:t xml:space="preserve">Track </w:t>
-      </w:r>
-      <w:r>
-        <w:t>player</w:t>
-      </w:r>
-    </w:p>
-    <w:p>
-      <w:pPr>
-        <w:pStyle w:val="ListParagraph"/>
-        <w:numPr>
-          <w:ilvl w:val="0"/>
-          <w:numId w:val="8"/>
-        </w:numPr>
-      </w:pPr>
-      <w:r>
-        <w:t xml:space="preserve">Track </w:t>
-      </w:r>
-      <w:r>
-        <w:t>upgrades</w:t>
+        <w:lastRenderedPageBreak/>
+        <w:t>Prototype Details</w:t>
+      </w:r>
+    </w:p>
+    <w:p>
+      <w:r>
+        <w:t>Support for player trading and chat</w:t>
+      </w:r>
+    </w:p>
+    <w:p>
+      <w:r>
+        <w:t>Support for NPC encounters (trading)</w:t>
+      </w:r>
+    </w:p>
+    <w:p>
+      <w:r>
+        <w:t>Minimum of 4 spaceports</w:t>
+      </w:r>
+    </w:p>
+    <w:p>
+      <w:r>
+        <w:t>Minimum of 9 paths</w:t>
+      </w:r>
+    </w:p>
+    <w:p>
+      <w:r>
+        <w:t>Support for buying and selling Commodities</w:t>
+      </w:r>
+    </w:p>
+    <w:p>
+      <w:r>
+        <w:t>Support for upgrading and downgrading ships</w:t>
       </w:r>
     </w:p>
     <w:sectPr>
@@ -1044,6 +3538,119 @@
     </w:lvl>
   </w:abstractNum>
   <w:abstractNum w:abstractNumId="3">
+    <w:nsid w:val="133462F0"/>
+    <w:multiLevelType w:val="hybridMultilevel"/>
+    <w:tmpl w:val="C11E3FA4"/>
+    <w:lvl w:ilvl="0" w:tplc="04090001">
+      <w:start w:val="1"/>
+      <w:numFmt w:val="bullet"/>
+      <w:lvlText w:val=""/>
+      <w:lvlJc w:val="left"/>
+      <w:pPr>
+        <w:ind w:left="720" w:hanging="360"/>
+      </w:pPr>
+      <w:rPr>
+        <w:rFonts w:ascii="Symbol" w:hAnsi="Symbol" w:hint="default"/>
+      </w:rPr>
+    </w:lvl>
+    <w:lvl w:ilvl="1" w:tplc="04090003" w:tentative="1">
+      <w:start w:val="1"/>
+      <w:numFmt w:val="bullet"/>
+      <w:lvlText w:val="o"/>
+      <w:lvlJc w:val="left"/>
+      <w:pPr>
+        <w:ind w:left="1440" w:hanging="360"/>
+      </w:pPr>
+      <w:rPr>
+        <w:rFonts w:ascii="Courier New" w:hAnsi="Courier New" w:cs="Courier New" w:hint="default"/>
+      </w:rPr>
+    </w:lvl>
+    <w:lvl w:ilvl="2" w:tplc="04090005" w:tentative="1">
+      <w:start w:val="1"/>
+      <w:numFmt w:val="bullet"/>
+      <w:lvlText w:val=""/>
+      <w:lvlJc w:val="left"/>
+      <w:pPr>
+        <w:ind w:left="2160" w:hanging="360"/>
+      </w:pPr>
+      <w:rPr>
+        <w:rFonts w:ascii="Wingdings" w:hAnsi="Wingdings" w:hint="default"/>
+      </w:rPr>
+    </w:lvl>
+    <w:lvl w:ilvl="3" w:tplc="04090001" w:tentative="1">
+      <w:start w:val="1"/>
+      <w:numFmt w:val="bullet"/>
+      <w:lvlText w:val=""/>
+      <w:lvlJc w:val="left"/>
+      <w:pPr>
+        <w:ind w:left="2880" w:hanging="360"/>
+      </w:pPr>
+      <w:rPr>
+        <w:rFonts w:ascii="Symbol" w:hAnsi="Symbol" w:hint="default"/>
+      </w:rPr>
+    </w:lvl>
+    <w:lvl w:ilvl="4" w:tplc="04090003" w:tentative="1">
+      <w:start w:val="1"/>
+      <w:numFmt w:val="bullet"/>
+      <w:lvlText w:val="o"/>
+      <w:lvlJc w:val="left"/>
+      <w:pPr>
+        <w:ind w:left="3600" w:hanging="360"/>
+      </w:pPr>
+      <w:rPr>
+        <w:rFonts w:ascii="Courier New" w:hAnsi="Courier New" w:cs="Courier New" w:hint="default"/>
+      </w:rPr>
+    </w:lvl>
+    <w:lvl w:ilvl="5" w:tplc="04090005" w:tentative="1">
+      <w:start w:val="1"/>
+      <w:numFmt w:val="bullet"/>
+      <w:lvlText w:val=""/>
+      <w:lvlJc w:val="left"/>
+      <w:pPr>
+        <w:ind w:left="4320" w:hanging="360"/>
+      </w:pPr>
+      <w:rPr>
+        <w:rFonts w:ascii="Wingdings" w:hAnsi="Wingdings" w:hint="default"/>
+      </w:rPr>
+    </w:lvl>
+    <w:lvl w:ilvl="6" w:tplc="04090001" w:tentative="1">
+      <w:start w:val="1"/>
+      <w:numFmt w:val="bullet"/>
+      <w:lvlText w:val=""/>
+      <w:lvlJc w:val="left"/>
+      <w:pPr>
+        <w:ind w:left="5040" w:hanging="360"/>
+      </w:pPr>
+      <w:rPr>
+        <w:rFonts w:ascii="Symbol" w:hAnsi="Symbol" w:hint="default"/>
+      </w:rPr>
+    </w:lvl>
+    <w:lvl w:ilvl="7" w:tplc="04090003" w:tentative="1">
+      <w:start w:val="1"/>
+      <w:numFmt w:val="bullet"/>
+      <w:lvlText w:val="o"/>
+      <w:lvlJc w:val="left"/>
+      <w:pPr>
+        <w:ind w:left="5760" w:hanging="360"/>
+      </w:pPr>
+      <w:rPr>
+        <w:rFonts w:ascii="Courier New" w:hAnsi="Courier New" w:cs="Courier New" w:hint="default"/>
+      </w:rPr>
+    </w:lvl>
+    <w:lvl w:ilvl="8" w:tplc="04090005" w:tentative="1">
+      <w:start w:val="1"/>
+      <w:numFmt w:val="bullet"/>
+      <w:lvlText w:val=""/>
+      <w:lvlJc w:val="left"/>
+      <w:pPr>
+        <w:ind w:left="6480" w:hanging="360"/>
+      </w:pPr>
+      <w:rPr>
+        <w:rFonts w:ascii="Wingdings" w:hAnsi="Wingdings" w:hint="default"/>
+      </w:rPr>
+    </w:lvl>
+  </w:abstractNum>
+  <w:abstractNum w:abstractNumId="4">
     <w:nsid w:val="163932C3"/>
     <w:multiLevelType w:val="hybridMultilevel"/>
     <w:tmpl w:val="3A1CB6B2"/>
@@ -1129,7 +3736,7 @@
       </w:pPr>
     </w:lvl>
   </w:abstractNum>
-  <w:abstractNum w:abstractNumId="4">
+  <w:abstractNum w:abstractNumId="5">
     <w:nsid w:val="2E430843"/>
     <w:multiLevelType w:val="hybridMultilevel"/>
     <w:tmpl w:val="2A7660A6"/>
@@ -1242,7 +3849,7 @@
       </w:rPr>
     </w:lvl>
   </w:abstractNum>
-  <w:abstractNum w:abstractNumId="5">
+  <w:abstractNum w:abstractNumId="6">
     <w:nsid w:val="6055725C"/>
     <w:multiLevelType w:val="hybridMultilevel"/>
     <w:tmpl w:val="E7EE5A7C"/>
@@ -1355,7 +3962,7 @@
       </w:rPr>
     </w:lvl>
   </w:abstractNum>
-  <w:abstractNum w:abstractNumId="6">
+  <w:abstractNum w:abstractNumId="7">
     <w:nsid w:val="6CC22A69"/>
     <w:multiLevelType w:val="hybridMultilevel"/>
     <w:tmpl w:val="610C8502"/>
@@ -1441,7 +4048,7 @@
       </w:pPr>
     </w:lvl>
   </w:abstractNum>
-  <w:abstractNum w:abstractNumId="7">
+  <w:abstractNum w:abstractNumId="8">
     <w:nsid w:val="745002B3"/>
     <w:multiLevelType w:val="hybridMultilevel"/>
     <w:tmpl w:val="5E94B450"/>
@@ -1554,7 +4161,7 @@
       </w:rPr>
     </w:lvl>
   </w:abstractNum>
-  <w:abstractNum w:abstractNumId="8">
+  <w:abstractNum w:abstractNumId="9">
     <w:nsid w:val="777214AE"/>
     <w:multiLevelType w:val="hybridMultilevel"/>
     <w:tmpl w:val="39E8F978"/>
@@ -1631,6 +4238,119 @@
       </w:rPr>
     </w:lvl>
     <w:lvl w:ilvl="6" w:tplc="04090001" w:tentative="1">
+      <w:start w:val="1"/>
+      <w:numFmt w:val="bullet"/>
+      <w:lvlText w:val=""/>
+      <w:lvlJc w:val="left"/>
+      <w:pPr>
+        <w:ind w:left="5040" w:hanging="360"/>
+      </w:pPr>
+      <w:rPr>
+        <w:rFonts w:ascii="Symbol" w:hAnsi="Symbol" w:hint="default"/>
+      </w:rPr>
+    </w:lvl>
+    <w:lvl w:ilvl="7" w:tplc="04090003" w:tentative="1">
+      <w:start w:val="1"/>
+      <w:numFmt w:val="bullet"/>
+      <w:lvlText w:val="o"/>
+      <w:lvlJc w:val="left"/>
+      <w:pPr>
+        <w:ind w:left="5760" w:hanging="360"/>
+      </w:pPr>
+      <w:rPr>
+        <w:rFonts w:ascii="Courier New" w:hAnsi="Courier New" w:cs="Courier New" w:hint="default"/>
+      </w:rPr>
+    </w:lvl>
+    <w:lvl w:ilvl="8" w:tplc="04090005" w:tentative="1">
+      <w:start w:val="1"/>
+      <w:numFmt w:val="bullet"/>
+      <w:lvlText w:val=""/>
+      <w:lvlJc w:val="left"/>
+      <w:pPr>
+        <w:ind w:left="6480" w:hanging="360"/>
+      </w:pPr>
+      <w:rPr>
+        <w:rFonts w:ascii="Wingdings" w:hAnsi="Wingdings" w:hint="default"/>
+      </w:rPr>
+    </w:lvl>
+  </w:abstractNum>
+  <w:abstractNum w:abstractNumId="10">
+    <w:nsid w:val="7CC61D03"/>
+    <w:multiLevelType w:val="hybridMultilevel"/>
+    <w:tmpl w:val="7DF829A6"/>
+    <w:lvl w:ilvl="0" w:tplc="04090001">
+      <w:start w:val="1"/>
+      <w:numFmt w:val="bullet"/>
+      <w:lvlText w:val=""/>
+      <w:lvlJc w:val="left"/>
+      <w:pPr>
+        <w:ind w:left="720" w:hanging="360"/>
+      </w:pPr>
+      <w:rPr>
+        <w:rFonts w:ascii="Symbol" w:hAnsi="Symbol" w:hint="default"/>
+      </w:rPr>
+    </w:lvl>
+    <w:lvl w:ilvl="1" w:tplc="04090003">
+      <w:start w:val="1"/>
+      <w:numFmt w:val="bullet"/>
+      <w:lvlText w:val="o"/>
+      <w:lvlJc w:val="left"/>
+      <w:pPr>
+        <w:ind w:left="1440" w:hanging="360"/>
+      </w:pPr>
+      <w:rPr>
+        <w:rFonts w:ascii="Courier New" w:hAnsi="Courier New" w:cs="Courier New" w:hint="default"/>
+      </w:rPr>
+    </w:lvl>
+    <w:lvl w:ilvl="2" w:tplc="04090005">
+      <w:start w:val="1"/>
+      <w:numFmt w:val="bullet"/>
+      <w:lvlText w:val=""/>
+      <w:lvlJc w:val="left"/>
+      <w:pPr>
+        <w:ind w:left="2160" w:hanging="360"/>
+      </w:pPr>
+      <w:rPr>
+        <w:rFonts w:ascii="Wingdings" w:hAnsi="Wingdings" w:hint="default"/>
+      </w:rPr>
+    </w:lvl>
+    <w:lvl w:ilvl="3" w:tplc="04090001">
+      <w:start w:val="1"/>
+      <w:numFmt w:val="bullet"/>
+      <w:lvlText w:val=""/>
+      <w:lvlJc w:val="left"/>
+      <w:pPr>
+        <w:ind w:left="2880" w:hanging="360"/>
+      </w:pPr>
+      <w:rPr>
+        <w:rFonts w:ascii="Symbol" w:hAnsi="Symbol" w:hint="default"/>
+      </w:rPr>
+    </w:lvl>
+    <w:lvl w:ilvl="4" w:tplc="04090003">
+      <w:start w:val="1"/>
+      <w:numFmt w:val="bullet"/>
+      <w:lvlText w:val="o"/>
+      <w:lvlJc w:val="left"/>
+      <w:pPr>
+        <w:ind w:left="3600" w:hanging="360"/>
+      </w:pPr>
+      <w:rPr>
+        <w:rFonts w:ascii="Courier New" w:hAnsi="Courier New" w:cs="Courier New" w:hint="default"/>
+      </w:rPr>
+    </w:lvl>
+    <w:lvl w:ilvl="5" w:tplc="04090005">
+      <w:start w:val="1"/>
+      <w:numFmt w:val="bullet"/>
+      <w:lvlText w:val=""/>
+      <w:lvlJc w:val="left"/>
+      <w:pPr>
+        <w:ind w:left="4320" w:hanging="360"/>
+      </w:pPr>
+      <w:rPr>
+        <w:rFonts w:ascii="Wingdings" w:hAnsi="Wingdings" w:hint="default"/>
+      </w:rPr>
+    </w:lvl>
+    <w:lvl w:ilvl="6" w:tplc="04090001">
       <w:start w:val="1"/>
       <w:numFmt w:val="bullet"/>
       <w:lvlText w:val=""/>
@@ -1674,25 +4394,31 @@
     <w:abstractNumId w:val="0"/>
   </w:num>
   <w:num w:numId="3">
-    <w:abstractNumId w:val="7"/>
+    <w:abstractNumId w:val="8"/>
   </w:num>
   <w:num w:numId="4">
+    <w:abstractNumId w:val="5"/>
+  </w:num>
+  <w:num w:numId="5">
     <w:abstractNumId w:val="4"/>
   </w:num>
-  <w:num w:numId="5">
-    <w:abstractNumId w:val="3"/>
-  </w:num>
   <w:num w:numId="6">
-    <w:abstractNumId w:val="8"/>
+    <w:abstractNumId w:val="9"/>
   </w:num>
   <w:num w:numId="7">
     <w:abstractNumId w:val="1"/>
   </w:num>
   <w:num w:numId="8">
-    <w:abstractNumId w:val="5"/>
+    <w:abstractNumId w:val="6"/>
   </w:num>
   <w:num w:numId="9">
-    <w:abstractNumId w:val="6"/>
+    <w:abstractNumId w:val="7"/>
+  </w:num>
+  <w:num w:numId="10">
+    <w:abstractNumId w:val="3"/>
+  </w:num>
+  <w:num w:numId="11">
+    <w:abstractNumId w:val="10"/>
   </w:num>
 </w:numbering>
 </file>
@@ -2303,6 +5029,32 @@
       <w:iCs/>
     </w:rPr>
   </w:style>
+  <w:style w:type="table" w:styleId="TableGrid">
+    <w:name w:val="Table Grid"/>
+    <w:basedOn w:val="TableNormal"/>
+    <w:uiPriority w:val="39"/>
+    <w:rsid w:val="002C30C8"/>
+    <w:pPr>
+      <w:spacing w:after="0" w:line="240" w:lineRule="auto"/>
+    </w:pPr>
+    <w:tblPr>
+      <w:tblInd w:w="0" w:type="dxa"/>
+      <w:tblBorders>
+        <w:top w:val="single" w:sz="4" w:space="0" w:color="auto"/>
+        <w:left w:val="single" w:sz="4" w:space="0" w:color="auto"/>
+        <w:bottom w:val="single" w:sz="4" w:space="0" w:color="auto"/>
+        <w:right w:val="single" w:sz="4" w:space="0" w:color="auto"/>
+        <w:insideH w:val="single" w:sz="4" w:space="0" w:color="auto"/>
+        <w:insideV w:val="single" w:sz="4" w:space="0" w:color="auto"/>
+      </w:tblBorders>
+      <w:tblCellMar>
+        <w:top w:w="0" w:type="dxa"/>
+        <w:left w:w="108" w:type="dxa"/>
+        <w:bottom w:w="0" w:type="dxa"/>
+        <w:right w:w="108" w:type="dxa"/>
+      </w:tblCellMar>
+    </w:tblPr>
+  </w:style>
 </w:styles>
 </file>
 

</xml_diff>